<commit_message>
update core to 1.0.0.4 and view model to 1.0.0.5, details is in Update Log.docx
</commit_message>
<xml_diff>
--- a/Update Log.docx
+++ b/Update Log.docx
@@ -139,11 +139,6 @@
       </w:r>
     </w:p>
     <w:p>
-      <w:pPr>
-        <w:rPr>
-          <w:rFonts w:hint="eastAsia"/>
-        </w:rPr>
-      </w:pPr>
       <w:r>
         <w:rPr>
           <w:noProof/>
@@ -236,6 +231,260 @@
       </w:r>
     </w:p>
     <w:p>
+      <w:r>
+        <w:rPr>
+          <w:rFonts w:hint="eastAsia"/>
+        </w:rPr>
+        <w:t>3.</w:t>
+      </w:r>
+      <w:r>
+        <w:t xml:space="preserve"> </w:t>
+      </w:r>
+      <w:r>
+        <w:rPr>
+          <w:rFonts w:hint="eastAsia"/>
+        </w:rPr>
+        <w:t>版本升级到1</w:t>
+      </w:r>
+      <w:r>
+        <w:t>.0.0.3</w:t>
+      </w:r>
+    </w:p>
+    <w:p/>
+    <w:p>
+      <w:r>
+        <w:rPr>
+          <w:rFonts w:hint="eastAsia"/>
+        </w:rPr>
+        <w:t>2020.09.24</w:t>
+      </w:r>
+    </w:p>
+    <w:p>
+      <w:r>
+        <w:rPr>
+          <w:rFonts w:hint="eastAsia"/>
+        </w:rPr>
+        <w:t>1.</w:t>
+      </w:r>
+      <w:r>
+        <w:t xml:space="preserve"> </w:t>
+      </w:r>
+      <w:r>
+        <w:rPr>
+          <w:rFonts w:hint="eastAsia"/>
+        </w:rPr>
+        <w:t>优化了v</w:t>
+      </w:r>
+      <w:r>
+        <w:t>iew editor</w:t>
+      </w:r>
+      <w:r>
+        <w:rPr>
+          <w:rFonts w:hint="eastAsia"/>
+        </w:rPr>
+        <w:t>，使其在编辑U</w:t>
+      </w:r>
+      <w:r>
+        <w:t>I</w:t>
+      </w:r>
+      <w:r>
+        <w:rPr>
+          <w:rFonts w:hint="eastAsia"/>
+        </w:rPr>
+        <w:t>时更人性化。可以通过双击表格c</w:t>
+      </w:r>
+      <w:r>
+        <w:t>ell</w:t>
+      </w:r>
+      <w:r>
+        <w:rPr>
+          <w:rFonts w:hint="eastAsia"/>
+        </w:rPr>
+        <w:t>或树</w:t>
+      </w:r>
+      <w:r>
+        <w:t>item</w:t>
+      </w:r>
+      <w:r>
+        <w:rPr>
+          <w:rFonts w:hint="eastAsia"/>
+        </w:rPr>
+        <w:t>来快捷编辑。</w:t>
+      </w:r>
+    </w:p>
+    <w:p>
+      <w:r>
+        <w:rPr>
+          <w:rFonts w:hint="eastAsia"/>
+        </w:rPr>
+        <w:t>2.</w:t>
+      </w:r>
+      <w:r>
+        <w:t xml:space="preserve"> </w:t>
+      </w:r>
+      <w:r>
+        <w:rPr>
+          <w:rFonts w:hint="eastAsia"/>
+        </w:rPr>
+        <w:t>优化了内核</w:t>
+      </w:r>
+      <w:r>
+        <w:rPr>
+          <w:rFonts w:hint="eastAsia"/>
+        </w:rPr>
+        <w:t>的组件</w:t>
+      </w:r>
+      <w:r>
+        <w:rPr>
+          <w:rFonts w:hint="eastAsia"/>
+        </w:rPr>
+        <w:t>热插拔</w:t>
+      </w:r>
+      <w:r>
+        <w:rPr>
+          <w:rFonts w:hint="eastAsia"/>
+        </w:rPr>
+        <w:t>功能</w:t>
+      </w:r>
+      <w:r>
+        <w:rPr>
+          <w:rFonts w:hint="eastAsia"/>
+        </w:rPr>
+        <w:t>。</w:t>
+      </w:r>
+    </w:p>
+    <w:p>
+      <w:r>
+        <w:rPr>
+          <w:rFonts w:hint="eastAsia"/>
+        </w:rPr>
+        <w:t>3.</w:t>
+      </w:r>
+      <w:r>
+        <w:t xml:space="preserve"> </w:t>
+      </w:r>
+      <w:r>
+        <w:rPr>
+          <w:rFonts w:hint="eastAsia"/>
+        </w:rPr>
+        <w:t>优化了</w:t>
+      </w:r>
+      <w:r>
+        <w:t>plugin manager</w:t>
+      </w:r>
+      <w:r>
+        <w:rPr>
+          <w:rFonts w:hint="eastAsia"/>
+        </w:rPr>
+        <w:t xml:space="preserve">和 </w:t>
+      </w:r>
+      <w:r>
+        <w:t>system manager</w:t>
+      </w:r>
+      <w:r>
+        <w:rPr>
+          <w:rFonts w:hint="eastAsia"/>
+        </w:rPr>
+        <w:t>对于插件的热插拔支持。</w:t>
+      </w:r>
+    </w:p>
+    <w:p>
+      <w:r>
+        <w:rPr>
+          <w:rFonts w:hint="eastAsia"/>
+        </w:rPr>
+        <w:t>4.</w:t>
+      </w:r>
+      <w:r>
+        <w:t xml:space="preserve"> </w:t>
+      </w:r>
+      <w:r>
+        <w:rPr>
+          <w:rFonts w:hint="eastAsia"/>
+        </w:rPr>
+        <w:t>优化了组件与内核之间的消息通道。</w:t>
+      </w:r>
+    </w:p>
+    <w:p>
+      <w:r>
+        <w:rPr>
+          <w:rFonts w:hint="eastAsia"/>
+        </w:rPr>
+        <w:t>5.</w:t>
+      </w:r>
+      <w:r>
+        <w:t xml:space="preserve"> </w:t>
+      </w:r>
+      <w:r>
+        <w:rPr>
+          <w:rFonts w:hint="eastAsia"/>
+        </w:rPr>
+        <w:t>增加了p</w:t>
+      </w:r>
+      <w:r>
+        <w:t>lugin model</w:t>
+      </w:r>
+      <w:r>
+        <w:rPr>
+          <w:rFonts w:hint="eastAsia"/>
+        </w:rPr>
+        <w:t>，用于快速构建Q</w:t>
+      </w:r>
+      <w:r>
+        <w:t>CPF</w:t>
+      </w:r>
+      <w:r>
+        <w:rPr>
+          <w:rFonts w:hint="eastAsia"/>
+        </w:rPr>
+        <w:t>插件，屏蔽重复代码。</w:t>
+      </w:r>
+    </w:p>
+    <w:p>
+      <w:r>
+        <w:rPr>
+          <w:rFonts w:hint="eastAsia"/>
+        </w:rPr>
+        <w:t>6.</w:t>
+      </w:r>
+      <w:r>
+        <w:t xml:space="preserve"> </w:t>
+      </w:r>
+      <w:r>
+        <w:rPr>
+          <w:rFonts w:hint="eastAsia"/>
+        </w:rPr>
+        <w:t>优化了v</w:t>
+      </w:r>
+      <w:r>
+        <w:t>iew model</w:t>
+      </w:r>
+      <w:r>
+        <w:rPr>
+          <w:rFonts w:hint="eastAsia"/>
+        </w:rPr>
+        <w:t>，使其能够在工具栏和状态栏添加s</w:t>
+      </w:r>
+      <w:r>
+        <w:t>pacer</w:t>
+      </w:r>
+      <w:r>
+        <w:rPr>
+          <w:rFonts w:hint="eastAsia"/>
+        </w:rPr>
+        <w:t>，用于将工具栏或状态栏的i</w:t>
+      </w:r>
+      <w:r>
+        <w:t>tem</w:t>
+      </w:r>
+      <w:r>
+        <w:rPr>
+          <w:rFonts w:hint="eastAsia"/>
+        </w:rPr>
+        <w:t>顶到最右侧。</w:t>
+      </w:r>
+    </w:p>
+    <w:p>
       <w:pPr>
         <w:rPr>
           <w:rFonts w:hint="eastAsia"/>
@@ -245,7 +494,7 @@
         <w:rPr>
           <w:rFonts w:hint="eastAsia"/>
         </w:rPr>
-        <w:t>3.</w:t>
+        <w:t>7.</w:t>
       </w:r>
       <w:r>
         <w:t xml:space="preserve"> </w:t>
@@ -254,13 +503,30 @@
         <w:rPr>
           <w:rFonts w:hint="eastAsia"/>
         </w:rPr>
-        <w:t>版本升级到1</w:t>
-      </w:r>
-      <w:r>
-        <w:t>.0.0.3</w:t>
+        <w:t>增加了简单的用户管理插件，默认登录名：</w:t>
+      </w:r>
+      <w:proofErr w:type="spellStart"/>
+      <w:r>
+        <w:t>tt</w:t>
+      </w:r>
+      <w:proofErr w:type="spellEnd"/>
+      <w:r>
+        <w:t xml:space="preserve">  </w:t>
+      </w:r>
+      <w:r>
+        <w:rPr>
+          <w:rFonts w:hint="eastAsia"/>
+        </w:rPr>
+        <w:t>密码：</w:t>
       </w:r>
       <w:bookmarkStart w:id="0" w:name="_GoBack"/>
       <w:bookmarkEnd w:id="0"/>
+      <w:r>
+        <w:rPr>
+          <w:rFonts w:hint="eastAsia"/>
+        </w:rPr>
+        <w:t>1</w:t>
+      </w:r>
     </w:p>
     <w:sectPr>
       <w:pgSz w:w="11906" w:h="16838"/>
@@ -694,6 +960,27 @@
     <w:semiHidden/>
     <w:unhideWhenUsed/>
   </w:style>
+  <w:style w:type="paragraph" w:styleId="a3">
+    <w:name w:val="Date"/>
+    <w:basedOn w:val="a"/>
+    <w:next w:val="a"/>
+    <w:link w:val="a4"/>
+    <w:uiPriority w:val="99"/>
+    <w:semiHidden/>
+    <w:unhideWhenUsed/>
+    <w:rsid w:val="00034A45"/>
+    <w:pPr>
+      <w:ind w:leftChars="2500" w:left="100"/>
+    </w:pPr>
+  </w:style>
+  <w:style w:type="character" w:customStyle="1" w:styleId="a4">
+    <w:name w:val="日期 字符"/>
+    <w:basedOn w:val="a0"/>
+    <w:link w:val="a3"/>
+    <w:uiPriority w:val="99"/>
+    <w:semiHidden/>
+    <w:rsid w:val="00034A45"/>
+  </w:style>
 </w:styles>
 </file>
 

</xml_diff>

<commit_message>
the path of icon is optimized
</commit_message>
<xml_diff>
--- a/Update Log.docx
+++ b/Update Log.docx
@@ -485,6 +485,90 @@
       </w:r>
     </w:p>
     <w:p>
+      <w:r>
+        <w:rPr>
+          <w:rFonts w:hint="eastAsia"/>
+        </w:rPr>
+        <w:t>7.</w:t>
+      </w:r>
+      <w:r>
+        <w:t xml:space="preserve"> </w:t>
+      </w:r>
+      <w:r>
+        <w:rPr>
+          <w:rFonts w:hint="eastAsia"/>
+        </w:rPr>
+        <w:t>增加了简单的用户管理插件，默认登录名：</w:t>
+      </w:r>
+      <w:proofErr w:type="spellStart"/>
+      <w:r>
+        <w:t>tt</w:t>
+      </w:r>
+      <w:proofErr w:type="spellEnd"/>
+      <w:r>
+        <w:t xml:space="preserve">  </w:t>
+      </w:r>
+      <w:r>
+        <w:rPr>
+          <w:rFonts w:hint="eastAsia"/>
+        </w:rPr>
+        <w:t>密码：1</w:t>
+      </w:r>
+    </w:p>
+    <w:p/>
+    <w:p>
+      <w:r>
+        <w:rPr>
+          <w:rFonts w:hint="eastAsia"/>
+        </w:rPr>
+        <w:t>2020.09.25</w:t>
+      </w:r>
+    </w:p>
+    <w:p>
+      <w:r>
+        <w:rPr>
+          <w:rFonts w:hint="eastAsia"/>
+        </w:rPr>
+        <w:t>1.</w:t>
+      </w:r>
+      <w:r>
+        <w:t xml:space="preserve"> </w:t>
+      </w:r>
+      <w:r>
+        <w:rPr>
+          <w:rFonts w:hint="eastAsia"/>
+        </w:rPr>
+        <w:t>优化了</w:t>
+      </w:r>
+      <w:r>
+        <w:t>Icon</w:t>
+      </w:r>
+      <w:r>
+        <w:rPr>
+          <w:rFonts w:hint="eastAsia"/>
+        </w:rPr>
+        <w:t>的路径，即如果在绝对路径下找不到该i</w:t>
+      </w:r>
+      <w:r>
+        <w:t>con</w:t>
+      </w:r>
+      <w:r>
+        <w:rPr>
+          <w:rFonts w:hint="eastAsia"/>
+        </w:rPr>
+        <w:t>文件，则去工程下的i</w:t>
+      </w:r>
+      <w:r>
+        <w:t>mages</w:t>
+      </w:r>
+      <w:r>
+        <w:rPr>
+          <w:rFonts w:hint="eastAsia"/>
+        </w:rPr>
+        <w:t>目录下再找。</w:t>
+      </w:r>
+    </w:p>
+    <w:p>
       <w:pPr>
         <w:rPr>
           <w:rFonts w:hint="eastAsia"/>
@@ -494,39 +578,37 @@
         <w:rPr>
           <w:rFonts w:hint="eastAsia"/>
         </w:rPr>
-        <w:t>7.</w:t>
-      </w:r>
-      <w:r>
-        <w:t xml:space="preserve"> </w:t>
-      </w:r>
-      <w:r>
-        <w:rPr>
-          <w:rFonts w:hint="eastAsia"/>
-        </w:rPr>
-        <w:t>增加了简单的用户管理插件，默认登录名：</w:t>
-      </w:r>
-      <w:proofErr w:type="spellStart"/>
-      <w:r>
-        <w:t>tt</w:t>
-      </w:r>
-      <w:proofErr w:type="spellEnd"/>
-      <w:r>
-        <w:t xml:space="preserve">  </w:t>
-      </w:r>
-      <w:r>
-        <w:rPr>
-          <w:rFonts w:hint="eastAsia"/>
-        </w:rPr>
-        <w:t>密码：</w:t>
+        <w:t>2</w:t>
+      </w:r>
+      <w:r>
+        <w:t xml:space="preserve">. </w:t>
+      </w:r>
+      <w:r>
+        <w:rPr>
+          <w:rFonts w:hint="eastAsia"/>
+        </w:rPr>
+        <w:t>优化了热插拔，这包括p</w:t>
+      </w:r>
+      <w:r>
+        <w:t>lugin manager, system manager</w:t>
+      </w:r>
+      <w:r>
+        <w:rPr>
+          <w:rFonts w:hint="eastAsia"/>
+        </w:rPr>
+        <w:t>及v</w:t>
+      </w:r>
+      <w:r>
+        <w:t>iew editor</w:t>
+      </w:r>
+      <w:r>
+        <w:rPr>
+          <w:rFonts w:hint="eastAsia"/>
+        </w:rPr>
+        <w:t>。</w:t>
       </w:r>
       <w:bookmarkStart w:id="0" w:name="_GoBack"/>
       <w:bookmarkEnd w:id="0"/>
-      <w:r>
-        <w:rPr>
-          <w:rFonts w:hint="eastAsia"/>
-        </w:rPr>
-        <w:t>1</w:t>
-      </w:r>
     </w:p>
     <w:sectPr>
       <w:pgSz w:w="11906" w:h="16838"/>

</xml_diff>

<commit_message>
plugin ui layout is optimized, core and view to 1.0.0.6
</commit_message>
<xml_diff>
--- a/Update Log.docx
+++ b/Update Log.docx
@@ -569,6 +569,93 @@
       </w:r>
     </w:p>
     <w:p>
+      <w:r>
+        <w:rPr>
+          <w:rFonts w:hint="eastAsia"/>
+        </w:rPr>
+        <w:t>2</w:t>
+      </w:r>
+      <w:r>
+        <w:t xml:space="preserve">. </w:t>
+      </w:r>
+      <w:r>
+        <w:rPr>
+          <w:rFonts w:hint="eastAsia"/>
+        </w:rPr>
+        <w:t>优化了热插拔，这包括p</w:t>
+      </w:r>
+      <w:r>
+        <w:t>lugin manager, system manager</w:t>
+      </w:r>
+      <w:r>
+        <w:rPr>
+          <w:rFonts w:hint="eastAsia"/>
+        </w:rPr>
+        <w:t>及v</w:t>
+      </w:r>
+      <w:r>
+        <w:t>iew editor</w:t>
+      </w:r>
+      <w:r>
+        <w:rPr>
+          <w:rFonts w:hint="eastAsia"/>
+        </w:rPr>
+        <w:t>。</w:t>
+      </w:r>
+    </w:p>
+    <w:p/>
+    <w:p>
+      <w:r>
+        <w:rPr>
+          <w:rFonts w:hint="eastAsia"/>
+        </w:rPr>
+        <w:t>2020.09.28</w:t>
+      </w:r>
+    </w:p>
+    <w:p>
+      <w:r>
+        <w:rPr>
+          <w:rFonts w:hint="eastAsia"/>
+        </w:rPr>
+        <w:t>1.</w:t>
+      </w:r>
+      <w:r>
+        <w:t xml:space="preserve"> </w:t>
+      </w:r>
+      <w:r>
+        <w:rPr>
+          <w:rFonts w:hint="eastAsia"/>
+        </w:rPr>
+        <w:t>优化了各个插件U</w:t>
+      </w:r>
+      <w:r>
+        <w:t>I</w:t>
+      </w:r>
+      <w:r>
+        <w:rPr>
+          <w:rFonts w:hint="eastAsia"/>
+        </w:rPr>
+        <w:t>的自适应。</w:t>
+      </w:r>
+    </w:p>
+    <w:p>
+      <w:r>
+        <w:rPr>
+          <w:rFonts w:hint="eastAsia"/>
+        </w:rPr>
+        <w:t>2.</w:t>
+      </w:r>
+      <w:r>
+        <w:t xml:space="preserve"> </w:t>
+      </w:r>
+      <w:r>
+        <w:rPr>
+          <w:rFonts w:hint="eastAsia"/>
+        </w:rPr>
+        <w:t>为控制台版本增加了获取系统信息命令。</w:t>
+      </w:r>
+    </w:p>
+    <w:p>
       <w:pPr>
         <w:rPr>
           <w:rFonts w:hint="eastAsia"/>
@@ -578,34 +665,19 @@
         <w:rPr>
           <w:rFonts w:hint="eastAsia"/>
         </w:rPr>
-        <w:t>2</w:t>
-      </w:r>
-      <w:r>
-        <w:t xml:space="preserve">. </w:t>
-      </w:r>
-      <w:r>
-        <w:rPr>
-          <w:rFonts w:hint="eastAsia"/>
-        </w:rPr>
-        <w:t>优化了热插拔，这包括p</w:t>
-      </w:r>
-      <w:r>
-        <w:t>lugin manager, system manager</w:t>
-      </w:r>
-      <w:r>
-        <w:rPr>
-          <w:rFonts w:hint="eastAsia"/>
-        </w:rPr>
-        <w:t>及v</w:t>
-      </w:r>
-      <w:r>
-        <w:t>iew editor</w:t>
-      </w:r>
-      <w:r>
-        <w:rPr>
-          <w:rFonts w:hint="eastAsia"/>
-        </w:rPr>
-        <w:t>。</w:t>
+        <w:t>3.</w:t>
+      </w:r>
+      <w:r>
+        <w:t xml:space="preserve"> </w:t>
+      </w:r>
+      <w:r>
+        <w:rPr>
+          <w:rFonts w:hint="eastAsia"/>
+        </w:rPr>
+        <w:t>修复了部分b</w:t>
+      </w:r>
+      <w:r>
+        <w:t>ug</w:t>
       </w:r>
       <w:bookmarkStart w:id="0" w:name="_GoBack"/>
       <w:bookmarkEnd w:id="0"/>

</xml_diff>

<commit_message>
update QCPF_Model to 2.0.0.4
</commit_message>
<xml_diff>
--- a/Update Log.docx
+++ b/Update Log.docx
@@ -1,23 +1,618 @@
 
 <file path=word/document.xml><?xml version="1.0" encoding="utf-8"?>
-<w:document xmlns:wpc="http://schemas.microsoft.com/office/word/2010/wordprocessingCanvas" xmlns:cx="http://schemas.microsoft.com/office/drawing/2014/chartex" xmlns:mc="http://schemas.openxmlformats.org/markup-compatibility/2006" xmlns:o="urn:schemas-microsoft-com:office:office" xmlns:r="http://schemas.openxmlformats.org/officeDocument/2006/relationships" xmlns:m="http://schemas.openxmlformats.org/officeDocument/2006/math" xmlns:v="urn:schemas-microsoft-com:vml" xmlns:wp14="http://schemas.microsoft.com/office/word/2010/wordprocessingDrawing" xmlns:wp="http://schemas.openxmlformats.org/drawingml/2006/wordprocessingDrawing" xmlns:w10="urn:schemas-microsoft-com:office:word" xmlns:w="http://schemas.openxmlformats.org/wordprocessingml/2006/main" xmlns:w14="http://schemas.microsoft.com/office/word/2010/wordml" xmlns:w15="http://schemas.microsoft.com/office/word/2012/wordml" xmlns:w16se="http://schemas.microsoft.com/office/word/2015/wordml/symex" xmlns:wpg="http://schemas.microsoft.com/office/word/2010/wordprocessingGroup" xmlns:wpi="http://schemas.microsoft.com/office/word/2010/wordprocessingInk" xmlns:wne="http://schemas.microsoft.com/office/word/2006/wordml" xmlns:wps="http://schemas.microsoft.com/office/word/2010/wordprocessingShape" mc:Ignorable="w14 w15 w16se wp14">
+<w:document xmlns:wpc="http://schemas.microsoft.com/office/word/2010/wordprocessingCanvas" xmlns:cx="http://schemas.microsoft.com/office/drawing/2014/chartex" xmlns:cx1="http://schemas.microsoft.com/office/drawing/2015/9/8/chartex" xmlns:cx2="http://schemas.microsoft.com/office/drawing/2015/10/21/chartex" xmlns:cx3="http://schemas.microsoft.com/office/drawing/2016/5/9/chartex" xmlns:cx4="http://schemas.microsoft.com/office/drawing/2016/5/10/chartex" xmlns:cx5="http://schemas.microsoft.com/office/drawing/2016/5/11/chartex" xmlns:cx6="http://schemas.microsoft.com/office/drawing/2016/5/12/chartex" xmlns:cx7="http://schemas.microsoft.com/office/drawing/2016/5/13/chartex" xmlns:cx8="http://schemas.microsoft.com/office/drawing/2016/5/14/chartex" xmlns:mc="http://schemas.openxmlformats.org/markup-compatibility/2006" xmlns:aink="http://schemas.microsoft.com/office/drawing/2016/ink" xmlns:am3d="http://schemas.microsoft.com/office/drawing/2017/model3d" xmlns:o="urn:schemas-microsoft-com:office:office" xmlns:oel="http://schemas.microsoft.com/office/2019/extlst" xmlns:r="http://schemas.openxmlformats.org/officeDocument/2006/relationships" xmlns:m="http://schemas.openxmlformats.org/officeDocument/2006/math" xmlns:v="urn:schemas-microsoft-com:vml" xmlns:wp14="http://schemas.microsoft.com/office/word/2010/wordprocessingDrawing" xmlns:wp="http://schemas.openxmlformats.org/drawingml/2006/wordprocessingDrawing" xmlns:w10="urn:schemas-microsoft-com:office:word" xmlns:w="http://schemas.openxmlformats.org/wordprocessingml/2006/main" xmlns:w14="http://schemas.microsoft.com/office/word/2010/wordml" xmlns:w15="http://schemas.microsoft.com/office/word/2012/wordml" xmlns:w16cex="http://schemas.microsoft.com/office/word/2018/wordml/cex" xmlns:w16cid="http://schemas.microsoft.com/office/word/2016/wordml/cid" xmlns:w16="http://schemas.microsoft.com/office/word/2018/wordml" xmlns:w16sdtdh="http://schemas.microsoft.com/office/word/2020/wordml/sdtdatahash" xmlns:w16se="http://schemas.microsoft.com/office/word/2015/wordml/symex" xmlns:wpg="http://schemas.microsoft.com/office/word/2010/wordprocessingGroup" xmlns:wpi="http://schemas.microsoft.com/office/word/2010/wordprocessingInk" xmlns:wne="http://schemas.microsoft.com/office/word/2006/wordml" xmlns:wps="http://schemas.microsoft.com/office/word/2010/wordprocessingShape" mc:Ignorable="w14 w15 w16se w16cid w16 w16cex w16sdtdh wp14">
   <w:body>
     <w:p>
-      <w:r>
-        <w:t>2020.09.09</w:t>
-      </w:r>
-    </w:p>
-    <w:p>
-      <w:r>
-        <w:t>1. 优化了Plugin manager和System manager中组件排序列表，修复了当组件改名后，前者仍存在与排序列表的bug.</w:t>
-      </w:r>
-    </w:p>
-    <w:p>
-      <w:r>
-        <w:t>2. 优化了View editor的clear function后同时删除action下拉框的项。</w:t>
+      <w:pPr>
+        <w:rPr>
+          <w:sz w:val="36"/>
+          <w:szCs w:val="36"/>
+        </w:rPr>
+      </w:pPr>
+      <w:r>
+        <w:rPr>
+          <w:rFonts w:hint="eastAsia"/>
+          <w:sz w:val="36"/>
+          <w:szCs w:val="36"/>
+        </w:rPr>
+        <w:t>社区版更新日志</w:t>
+      </w:r>
+    </w:p>
+    <w:p>
+      <w:pPr>
+        <w:rPr>
+          <w:rFonts w:hint="eastAsia"/>
+        </w:rPr>
+      </w:pPr>
+    </w:p>
+    <w:p>
+      <w:pPr>
+        <w:rPr>
+          <w:rFonts w:hint="eastAsia"/>
+        </w:rPr>
+      </w:pPr>
+    </w:p>
+    <w:p>
+      <w:r>
+        <w:rPr>
+          <w:rFonts w:hint="eastAsia"/>
+        </w:rPr>
+        <w:t>2</w:t>
+      </w:r>
+      <w:r>
+        <w:t>022.07.29</w:t>
+      </w:r>
+    </w:p>
+    <w:p>
+      <w:r>
+        <w:rPr>
+          <w:rFonts w:hint="eastAsia"/>
+        </w:rPr>
+        <w:t>1</w:t>
+      </w:r>
+      <w:r>
+        <w:t xml:space="preserve">. </w:t>
+      </w:r>
+      <w:r>
+        <w:rPr>
+          <w:rFonts w:hint="eastAsia"/>
+        </w:rPr>
+        <w:t>更新了与企业</w:t>
+      </w:r>
+      <w:proofErr w:type="gramStart"/>
+      <w:r>
+        <w:rPr>
+          <w:rFonts w:hint="eastAsia"/>
+        </w:rPr>
+        <w:t>版一致</w:t>
+      </w:r>
+      <w:proofErr w:type="gramEnd"/>
+      <w:r>
+        <w:rPr>
+          <w:rFonts w:hint="eastAsia"/>
+        </w:rPr>
+        <w:t>的2</w:t>
+      </w:r>
+      <w:r>
+        <w:t>.0.0.4</w:t>
+      </w:r>
+      <w:r>
+        <w:rPr>
+          <w:rFonts w:hint="eastAsia"/>
+        </w:rPr>
+        <w:t>版本的</w:t>
+      </w:r>
+      <w:proofErr w:type="spellStart"/>
+      <w:r>
+        <w:rPr>
+          <w:rFonts w:hint="eastAsia"/>
+        </w:rPr>
+        <w:t>Q</w:t>
+      </w:r>
+      <w:r>
+        <w:t>CPF_M</w:t>
+      </w:r>
+      <w:r>
+        <w:rPr>
+          <w:rFonts w:hint="eastAsia"/>
+        </w:rPr>
+        <w:t>odel</w:t>
+      </w:r>
+      <w:proofErr w:type="spellEnd"/>
+      <w:r>
+        <w:rPr>
+          <w:rFonts w:hint="eastAsia"/>
+        </w:rPr>
+        <w:t>，详见企业版更新日志。</w:t>
+      </w:r>
+    </w:p>
+    <w:p>
+      <w:r>
+        <w:rPr>
+          <w:rFonts w:hint="eastAsia"/>
+        </w:rPr>
+        <w:t>2</w:t>
+      </w:r>
+      <w:r>
+        <w:t xml:space="preserve">. </w:t>
+      </w:r>
+      <w:r>
+        <w:rPr>
+          <w:rFonts w:hint="eastAsia"/>
+        </w:rPr>
+        <w:t>优化了项目之间的包含关系。</w:t>
+      </w:r>
+    </w:p>
+    <w:p>
+      <w:r>
+        <w:rPr>
+          <w:rFonts w:hint="eastAsia"/>
+        </w:rPr>
+        <w:t>3</w:t>
+      </w:r>
+      <w:r>
+        <w:t xml:space="preserve">. </w:t>
+      </w:r>
+      <w:r>
+        <w:rPr>
+          <w:rFonts w:hint="eastAsia"/>
+        </w:rPr>
+        <w:t>优化了</w:t>
+      </w:r>
+      <w:proofErr w:type="spellStart"/>
+      <w:r>
+        <w:rPr>
+          <w:rFonts w:hint="eastAsia"/>
+        </w:rPr>
+        <w:t>Q</w:t>
+      </w:r>
+      <w:r>
+        <w:t>CPF_H</w:t>
+      </w:r>
+      <w:r>
+        <w:rPr>
+          <w:rFonts w:hint="eastAsia"/>
+        </w:rPr>
+        <w:t>ost</w:t>
+      </w:r>
+      <w:r>
+        <w:t>View</w:t>
+      </w:r>
+      <w:proofErr w:type="spellEnd"/>
+      <w:r>
+        <w:rPr>
+          <w:rFonts w:hint="eastAsia"/>
+        </w:rPr>
+        <w:t>的</w:t>
+      </w:r>
+      <w:proofErr w:type="spellStart"/>
+      <w:r>
+        <w:rPr>
+          <w:rFonts w:hint="eastAsia"/>
+        </w:rPr>
+        <w:t>m</w:t>
+      </w:r>
+      <w:r>
+        <w:t>ainwindow</w:t>
+      </w:r>
+      <w:proofErr w:type="spellEnd"/>
+      <w:r>
+        <w:rPr>
+          <w:rFonts w:hint="eastAsia"/>
+        </w:rPr>
+        <w:t>构造函数及</w:t>
+      </w:r>
+      <w:proofErr w:type="spellStart"/>
+      <w:r>
+        <w:rPr>
+          <w:rFonts w:hint="eastAsia"/>
+        </w:rPr>
+        <w:t>OnCore</w:t>
+      </w:r>
+      <w:r>
+        <w:t>Initialize</w:t>
+      </w:r>
+      <w:proofErr w:type="spellEnd"/>
+      <w:r>
+        <w:rPr>
+          <w:rFonts w:hint="eastAsia"/>
+        </w:rPr>
+        <w:t>。</w:t>
       </w:r>
     </w:p>
     <w:p/>
+    <w:p/>
+    <w:p>
+      <w:r>
+        <w:rPr>
+          <w:rFonts w:hint="eastAsia"/>
+        </w:rPr>
+        <w:t>2020.09.28</w:t>
+      </w:r>
+    </w:p>
+    <w:p>
+      <w:r>
+        <w:rPr>
+          <w:rFonts w:hint="eastAsia"/>
+        </w:rPr>
+        <w:t>1.</w:t>
+      </w:r>
+      <w:r>
+        <w:t xml:space="preserve"> </w:t>
+      </w:r>
+      <w:r>
+        <w:rPr>
+          <w:rFonts w:hint="eastAsia"/>
+        </w:rPr>
+        <w:t>优化了各个插件U</w:t>
+      </w:r>
+      <w:r>
+        <w:t>I</w:t>
+      </w:r>
+      <w:r>
+        <w:rPr>
+          <w:rFonts w:hint="eastAsia"/>
+        </w:rPr>
+        <w:t>的自适应。</w:t>
+      </w:r>
+    </w:p>
+    <w:p>
+      <w:r>
+        <w:rPr>
+          <w:rFonts w:hint="eastAsia"/>
+        </w:rPr>
+        <w:t>2.</w:t>
+      </w:r>
+      <w:r>
+        <w:t xml:space="preserve"> </w:t>
+      </w:r>
+      <w:r>
+        <w:rPr>
+          <w:rFonts w:hint="eastAsia"/>
+        </w:rPr>
+        <w:t>为控制台版本增加了获取系统信息命令。</w:t>
+      </w:r>
+    </w:p>
+    <w:p>
+      <w:r>
+        <w:rPr>
+          <w:rFonts w:hint="eastAsia"/>
+        </w:rPr>
+        <w:t>3.</w:t>
+      </w:r>
+      <w:r>
+        <w:t xml:space="preserve"> </w:t>
+      </w:r>
+      <w:r>
+        <w:rPr>
+          <w:rFonts w:hint="eastAsia"/>
+        </w:rPr>
+        <w:t>修复了部分b</w:t>
+      </w:r>
+      <w:r>
+        <w:t>ug</w:t>
+      </w:r>
+    </w:p>
+    <w:p/>
+    <w:p/>
+    <w:p>
+      <w:r>
+        <w:rPr>
+          <w:rFonts w:hint="eastAsia"/>
+        </w:rPr>
+        <w:t>2020.09.25</w:t>
+      </w:r>
+    </w:p>
+    <w:p>
+      <w:r>
+        <w:rPr>
+          <w:rFonts w:hint="eastAsia"/>
+        </w:rPr>
+        <w:t>1.</w:t>
+      </w:r>
+      <w:r>
+        <w:t xml:space="preserve"> </w:t>
+      </w:r>
+      <w:r>
+        <w:rPr>
+          <w:rFonts w:hint="eastAsia"/>
+        </w:rPr>
+        <w:t>优化了</w:t>
+      </w:r>
+      <w:r>
+        <w:t>Icon</w:t>
+      </w:r>
+      <w:r>
+        <w:rPr>
+          <w:rFonts w:hint="eastAsia"/>
+        </w:rPr>
+        <w:t>的路径，即如果在绝对路径下找不到该i</w:t>
+      </w:r>
+      <w:r>
+        <w:t>con</w:t>
+      </w:r>
+      <w:r>
+        <w:rPr>
+          <w:rFonts w:hint="eastAsia"/>
+        </w:rPr>
+        <w:t>文件，则去工程下的i</w:t>
+      </w:r>
+      <w:r>
+        <w:t>mages</w:t>
+      </w:r>
+      <w:r>
+        <w:rPr>
+          <w:rFonts w:hint="eastAsia"/>
+        </w:rPr>
+        <w:t>目录下再找。</w:t>
+      </w:r>
+    </w:p>
+    <w:p>
+      <w:r>
+        <w:rPr>
+          <w:rFonts w:hint="eastAsia"/>
+        </w:rPr>
+        <w:t>2</w:t>
+      </w:r>
+      <w:r>
+        <w:t xml:space="preserve">. </w:t>
+      </w:r>
+      <w:r>
+        <w:rPr>
+          <w:rFonts w:hint="eastAsia"/>
+        </w:rPr>
+        <w:t>优化了热插拔，这包括p</w:t>
+      </w:r>
+      <w:r>
+        <w:t>lugin manager, system manager</w:t>
+      </w:r>
+      <w:r>
+        <w:rPr>
+          <w:rFonts w:hint="eastAsia"/>
+        </w:rPr>
+        <w:t>及v</w:t>
+      </w:r>
+      <w:r>
+        <w:t>iew editor</w:t>
+      </w:r>
+      <w:r>
+        <w:rPr>
+          <w:rFonts w:hint="eastAsia"/>
+        </w:rPr>
+        <w:t>。</w:t>
+      </w:r>
+    </w:p>
+    <w:p>
+      <w:pPr>
+        <w:rPr>
+          <w:rFonts w:hint="eastAsia"/>
+        </w:rPr>
+      </w:pPr>
+    </w:p>
+    <w:p/>
+    <w:p>
+      <w:r>
+        <w:rPr>
+          <w:rFonts w:hint="eastAsia"/>
+        </w:rPr>
+        <w:t>2020.09.24</w:t>
+      </w:r>
+    </w:p>
+    <w:p>
+      <w:r>
+        <w:rPr>
+          <w:rFonts w:hint="eastAsia"/>
+        </w:rPr>
+        <w:t>1.</w:t>
+      </w:r>
+      <w:r>
+        <w:t xml:space="preserve"> </w:t>
+      </w:r>
+      <w:r>
+        <w:rPr>
+          <w:rFonts w:hint="eastAsia"/>
+        </w:rPr>
+        <w:t>优化了v</w:t>
+      </w:r>
+      <w:r>
+        <w:t>iew editor</w:t>
+      </w:r>
+      <w:r>
+        <w:rPr>
+          <w:rFonts w:hint="eastAsia"/>
+        </w:rPr>
+        <w:t>，使其在编辑U</w:t>
+      </w:r>
+      <w:r>
+        <w:t>I</w:t>
+      </w:r>
+      <w:r>
+        <w:rPr>
+          <w:rFonts w:hint="eastAsia"/>
+        </w:rPr>
+        <w:t>时更人性化。可以通过双击表格c</w:t>
+      </w:r>
+      <w:r>
+        <w:t>ell</w:t>
+      </w:r>
+      <w:r>
+        <w:rPr>
+          <w:rFonts w:hint="eastAsia"/>
+        </w:rPr>
+        <w:t>或树</w:t>
+      </w:r>
+      <w:r>
+        <w:t>item</w:t>
+      </w:r>
+      <w:r>
+        <w:rPr>
+          <w:rFonts w:hint="eastAsia"/>
+        </w:rPr>
+        <w:t>来快捷编辑。</w:t>
+      </w:r>
+    </w:p>
+    <w:p>
+      <w:r>
+        <w:rPr>
+          <w:rFonts w:hint="eastAsia"/>
+        </w:rPr>
+        <w:t>2.</w:t>
+      </w:r>
+      <w:r>
+        <w:t xml:space="preserve"> </w:t>
+      </w:r>
+      <w:r>
+        <w:rPr>
+          <w:rFonts w:hint="eastAsia"/>
+        </w:rPr>
+        <w:t>优化了内核的组件热插拔功能。</w:t>
+      </w:r>
+    </w:p>
+    <w:p>
+      <w:r>
+        <w:rPr>
+          <w:rFonts w:hint="eastAsia"/>
+        </w:rPr>
+        <w:t>3.</w:t>
+      </w:r>
+      <w:r>
+        <w:t xml:space="preserve"> </w:t>
+      </w:r>
+      <w:r>
+        <w:rPr>
+          <w:rFonts w:hint="eastAsia"/>
+        </w:rPr>
+        <w:t>优化了</w:t>
+      </w:r>
+      <w:r>
+        <w:t>plugin manager</w:t>
+      </w:r>
+      <w:r>
+        <w:rPr>
+          <w:rFonts w:hint="eastAsia"/>
+        </w:rPr>
+        <w:t xml:space="preserve">和 </w:t>
+      </w:r>
+      <w:r>
+        <w:t>system manager</w:t>
+      </w:r>
+      <w:r>
+        <w:rPr>
+          <w:rFonts w:hint="eastAsia"/>
+        </w:rPr>
+        <w:t>对于插件的热插拔支持。</w:t>
+      </w:r>
+    </w:p>
+    <w:p>
+      <w:r>
+        <w:rPr>
+          <w:rFonts w:hint="eastAsia"/>
+        </w:rPr>
+        <w:t>4.</w:t>
+      </w:r>
+      <w:r>
+        <w:t xml:space="preserve"> </w:t>
+      </w:r>
+      <w:r>
+        <w:rPr>
+          <w:rFonts w:hint="eastAsia"/>
+        </w:rPr>
+        <w:t>优化了组件与内核之间的消息通道。</w:t>
+      </w:r>
+    </w:p>
+    <w:p>
+      <w:r>
+        <w:rPr>
+          <w:rFonts w:hint="eastAsia"/>
+        </w:rPr>
+        <w:t>5.</w:t>
+      </w:r>
+      <w:r>
+        <w:t xml:space="preserve"> </w:t>
+      </w:r>
+      <w:r>
+        <w:rPr>
+          <w:rFonts w:hint="eastAsia"/>
+        </w:rPr>
+        <w:t>增加了p</w:t>
+      </w:r>
+      <w:r>
+        <w:t>lugin model</w:t>
+      </w:r>
+      <w:r>
+        <w:rPr>
+          <w:rFonts w:hint="eastAsia"/>
+        </w:rPr>
+        <w:t>，用于快速构建Q</w:t>
+      </w:r>
+      <w:r>
+        <w:t>CPF</w:t>
+      </w:r>
+      <w:r>
+        <w:rPr>
+          <w:rFonts w:hint="eastAsia"/>
+        </w:rPr>
+        <w:t>插件，屏蔽重复代码。</w:t>
+      </w:r>
+    </w:p>
+    <w:p>
+      <w:r>
+        <w:rPr>
+          <w:rFonts w:hint="eastAsia"/>
+        </w:rPr>
+        <w:t>6.</w:t>
+      </w:r>
+      <w:r>
+        <w:t xml:space="preserve"> </w:t>
+      </w:r>
+      <w:r>
+        <w:rPr>
+          <w:rFonts w:hint="eastAsia"/>
+        </w:rPr>
+        <w:t>优化了v</w:t>
+      </w:r>
+      <w:r>
+        <w:t>iew model</w:t>
+      </w:r>
+      <w:r>
+        <w:rPr>
+          <w:rFonts w:hint="eastAsia"/>
+        </w:rPr>
+        <w:t>，使其能够在工具栏和状态栏添加s</w:t>
+      </w:r>
+      <w:r>
+        <w:t>pacer</w:t>
+      </w:r>
+      <w:r>
+        <w:rPr>
+          <w:rFonts w:hint="eastAsia"/>
+        </w:rPr>
+        <w:t>，用于将工具栏或状态栏的i</w:t>
+      </w:r>
+      <w:r>
+        <w:t>tem</w:t>
+      </w:r>
+      <w:r>
+        <w:rPr>
+          <w:rFonts w:hint="eastAsia"/>
+        </w:rPr>
+        <w:t>顶到最右侧。</w:t>
+      </w:r>
+    </w:p>
+    <w:p>
+      <w:r>
+        <w:rPr>
+          <w:rFonts w:hint="eastAsia"/>
+        </w:rPr>
+        <w:t>7.</w:t>
+      </w:r>
+      <w:r>
+        <w:t xml:space="preserve"> </w:t>
+      </w:r>
+      <w:r>
+        <w:rPr>
+          <w:rFonts w:hint="eastAsia"/>
+        </w:rPr>
+        <w:t>增加了简单的用户管理插件，默认登录名：</w:t>
+      </w:r>
+      <w:r>
+        <w:t>tt</w:t>
+      </w:r>
+      <w:r>
+        <w:t>1</w:t>
+      </w:r>
+      <w:r>
+        <w:t xml:space="preserve">  </w:t>
+      </w:r>
+      <w:r>
+        <w:rPr>
+          <w:rFonts w:hint="eastAsia"/>
+        </w:rPr>
+        <w:t>密码：1</w:t>
+      </w:r>
+    </w:p>
+    <w:p/>
+    <w:p/>
     <w:p>
       <w:r>
         <w:t>2020.19.17</w:t>
@@ -70,8 +665,9 @@
         <w:rPr>
           <w:noProof/>
         </w:rPr>
+        <w:lastRenderedPageBreak/>
         <w:drawing>
-          <wp:inline distT="0" distB="0" distL="0" distR="0">
+          <wp:inline distT="0" distB="0" distL="0" distR="0" wp14:anchorId="2CBCE892" wp14:editId="6632FDC8">
             <wp:extent cx="5274310" cy="4490013"/>
             <wp:effectExtent l="0" t="0" r="2540" b="6350"/>
             <wp:docPr id="1" name="图片 1" descr="C:\Users\jam12\AppData\Local\Temp\1600332353(1).png"/>
@@ -143,9 +739,8 @@
         <w:rPr>
           <w:noProof/>
         </w:rPr>
-        <w:lastRenderedPageBreak/>
         <w:drawing>
-          <wp:inline distT="0" distB="0" distL="0" distR="0">
+          <wp:inline distT="0" distB="0" distL="0" distR="0" wp14:anchorId="4D3ECC34" wp14:editId="7D2CCBF7">
             <wp:extent cx="5274310" cy="2355968"/>
             <wp:effectExtent l="0" t="0" r="2540" b="6350"/>
             <wp:docPr id="2" name="图片 2" descr="C:\Users\jam12\AppData\Local\Temp\1600332397(1).png"/>
@@ -250,409 +845,30 @@
         <w:t>.0.0.3</w:t>
       </w:r>
     </w:p>
+    <w:p>
+      <w:pPr>
+        <w:rPr>
+          <w:rFonts w:hint="eastAsia"/>
+        </w:rPr>
+      </w:pPr>
+    </w:p>
+    <w:p>
+      <w:pPr>
+        <w:rPr>
+          <w:rFonts w:hint="eastAsia"/>
+        </w:rPr>
+      </w:pPr>
+    </w:p>
     <w:p/>
     <w:p>
       <w:r>
-        <w:rPr>
-          <w:rFonts w:hint="eastAsia"/>
-        </w:rPr>
-        <w:t>2020.09.24</w:t>
-      </w:r>
-    </w:p>
-    <w:p>
-      <w:r>
-        <w:rPr>
-          <w:rFonts w:hint="eastAsia"/>
-        </w:rPr>
-        <w:t>1.</w:t>
-      </w:r>
-      <w:r>
-        <w:t xml:space="preserve"> </w:t>
-      </w:r>
-      <w:r>
-        <w:rPr>
-          <w:rFonts w:hint="eastAsia"/>
-        </w:rPr>
-        <w:t>优化了v</w:t>
-      </w:r>
-      <w:r>
-        <w:t>iew editor</w:t>
-      </w:r>
-      <w:r>
-        <w:rPr>
-          <w:rFonts w:hint="eastAsia"/>
-        </w:rPr>
-        <w:t>，使其在编辑U</w:t>
-      </w:r>
-      <w:r>
-        <w:t>I</w:t>
-      </w:r>
-      <w:r>
-        <w:rPr>
-          <w:rFonts w:hint="eastAsia"/>
-        </w:rPr>
-        <w:t>时更人性化。可以通过双击表格c</w:t>
-      </w:r>
-      <w:r>
-        <w:t>ell</w:t>
-      </w:r>
-      <w:r>
-        <w:rPr>
-          <w:rFonts w:hint="eastAsia"/>
-        </w:rPr>
-        <w:t>或树</w:t>
-      </w:r>
-      <w:r>
-        <w:t>item</w:t>
-      </w:r>
-      <w:r>
-        <w:rPr>
-          <w:rFonts w:hint="eastAsia"/>
-        </w:rPr>
-        <w:t>来快捷编辑。</w:t>
-      </w:r>
-    </w:p>
-    <w:p>
-      <w:r>
-        <w:rPr>
-          <w:rFonts w:hint="eastAsia"/>
-        </w:rPr>
-        <w:t>2.</w:t>
-      </w:r>
-      <w:r>
-        <w:t xml:space="preserve"> </w:t>
-      </w:r>
-      <w:r>
-        <w:rPr>
-          <w:rFonts w:hint="eastAsia"/>
-        </w:rPr>
-        <w:t>优化了内核</w:t>
-      </w:r>
-      <w:r>
-        <w:rPr>
-          <w:rFonts w:hint="eastAsia"/>
-        </w:rPr>
-        <w:t>的组件</w:t>
-      </w:r>
-      <w:r>
-        <w:rPr>
-          <w:rFonts w:hint="eastAsia"/>
-        </w:rPr>
-        <w:t>热插拔</w:t>
-      </w:r>
-      <w:r>
-        <w:rPr>
-          <w:rFonts w:hint="eastAsia"/>
-        </w:rPr>
-        <w:t>功能</w:t>
-      </w:r>
-      <w:r>
-        <w:rPr>
-          <w:rFonts w:hint="eastAsia"/>
-        </w:rPr>
-        <w:t>。</w:t>
-      </w:r>
-    </w:p>
-    <w:p>
-      <w:r>
-        <w:rPr>
-          <w:rFonts w:hint="eastAsia"/>
-        </w:rPr>
-        <w:t>3.</w:t>
-      </w:r>
-      <w:r>
-        <w:t xml:space="preserve"> </w:t>
-      </w:r>
-      <w:r>
-        <w:rPr>
-          <w:rFonts w:hint="eastAsia"/>
-        </w:rPr>
-        <w:t>优化了</w:t>
-      </w:r>
-      <w:r>
-        <w:t>plugin manager</w:t>
-      </w:r>
-      <w:r>
-        <w:rPr>
-          <w:rFonts w:hint="eastAsia"/>
-        </w:rPr>
-        <w:t xml:space="preserve">和 </w:t>
-      </w:r>
-      <w:r>
-        <w:t>system manager</w:t>
-      </w:r>
-      <w:r>
-        <w:rPr>
-          <w:rFonts w:hint="eastAsia"/>
-        </w:rPr>
-        <w:t>对于插件的热插拔支持。</w:t>
-      </w:r>
-    </w:p>
-    <w:p>
-      <w:r>
-        <w:rPr>
-          <w:rFonts w:hint="eastAsia"/>
-        </w:rPr>
-        <w:t>4.</w:t>
-      </w:r>
-      <w:r>
-        <w:t xml:space="preserve"> </w:t>
-      </w:r>
-      <w:r>
-        <w:rPr>
-          <w:rFonts w:hint="eastAsia"/>
-        </w:rPr>
-        <w:t>优化了组件与内核之间的消息通道。</w:t>
-      </w:r>
-    </w:p>
-    <w:p>
-      <w:r>
-        <w:rPr>
-          <w:rFonts w:hint="eastAsia"/>
-        </w:rPr>
-        <w:t>5.</w:t>
-      </w:r>
-      <w:r>
-        <w:t xml:space="preserve"> </w:t>
-      </w:r>
-      <w:r>
-        <w:rPr>
-          <w:rFonts w:hint="eastAsia"/>
-        </w:rPr>
-        <w:t>增加了p</w:t>
-      </w:r>
-      <w:r>
-        <w:t>lugin model</w:t>
-      </w:r>
-      <w:r>
-        <w:rPr>
-          <w:rFonts w:hint="eastAsia"/>
-        </w:rPr>
-        <w:t>，用于快速构建Q</w:t>
-      </w:r>
-      <w:r>
-        <w:t>CPF</w:t>
-      </w:r>
-      <w:r>
-        <w:rPr>
-          <w:rFonts w:hint="eastAsia"/>
-        </w:rPr>
-        <w:t>插件，屏蔽重复代码。</w:t>
-      </w:r>
-    </w:p>
-    <w:p>
-      <w:r>
-        <w:rPr>
-          <w:rFonts w:hint="eastAsia"/>
-        </w:rPr>
-        <w:t>6.</w:t>
-      </w:r>
-      <w:r>
-        <w:t xml:space="preserve"> </w:t>
-      </w:r>
-      <w:r>
-        <w:rPr>
-          <w:rFonts w:hint="eastAsia"/>
-        </w:rPr>
-        <w:t>优化了v</w:t>
-      </w:r>
-      <w:r>
-        <w:t>iew model</w:t>
-      </w:r>
-      <w:r>
-        <w:rPr>
-          <w:rFonts w:hint="eastAsia"/>
-        </w:rPr>
-        <w:t>，使其能够在工具栏和状态栏添加s</w:t>
-      </w:r>
-      <w:r>
-        <w:t>pacer</w:t>
-      </w:r>
-      <w:r>
-        <w:rPr>
-          <w:rFonts w:hint="eastAsia"/>
-        </w:rPr>
-        <w:t>，用于将工具栏或状态栏的i</w:t>
-      </w:r>
-      <w:r>
-        <w:t>tem</w:t>
-      </w:r>
-      <w:r>
-        <w:rPr>
-          <w:rFonts w:hint="eastAsia"/>
-        </w:rPr>
-        <w:t>顶到最右侧。</w:t>
-      </w:r>
-    </w:p>
-    <w:p>
-      <w:r>
-        <w:rPr>
-          <w:rFonts w:hint="eastAsia"/>
-        </w:rPr>
-        <w:t>7.</w:t>
-      </w:r>
-      <w:r>
-        <w:t xml:space="preserve"> </w:t>
-      </w:r>
-      <w:r>
-        <w:rPr>
-          <w:rFonts w:hint="eastAsia"/>
-        </w:rPr>
-        <w:t>增加了简单的用户管理插件，默认登录名：</w:t>
-      </w:r>
-      <w:proofErr w:type="spellStart"/>
-      <w:r>
-        <w:t>tt</w:t>
-      </w:r>
-      <w:proofErr w:type="spellEnd"/>
-      <w:r>
-        <w:t xml:space="preserve">  </w:t>
-      </w:r>
-      <w:r>
-        <w:rPr>
-          <w:rFonts w:hint="eastAsia"/>
-        </w:rPr>
-        <w:t>密码：1</w:t>
-      </w:r>
-    </w:p>
-    <w:p/>
-    <w:p>
-      <w:r>
-        <w:rPr>
-          <w:rFonts w:hint="eastAsia"/>
-        </w:rPr>
-        <w:t>2020.09.25</w:t>
-      </w:r>
-    </w:p>
-    <w:p>
-      <w:r>
-        <w:rPr>
-          <w:rFonts w:hint="eastAsia"/>
-        </w:rPr>
-        <w:t>1.</w:t>
-      </w:r>
-      <w:r>
-        <w:t xml:space="preserve"> </w:t>
-      </w:r>
-      <w:r>
-        <w:rPr>
-          <w:rFonts w:hint="eastAsia"/>
-        </w:rPr>
-        <w:t>优化了</w:t>
-      </w:r>
-      <w:r>
-        <w:t>Icon</w:t>
-      </w:r>
-      <w:r>
-        <w:rPr>
-          <w:rFonts w:hint="eastAsia"/>
-        </w:rPr>
-        <w:t>的路径，即如果在绝对路径下找不到该i</w:t>
-      </w:r>
-      <w:r>
-        <w:t>con</w:t>
-      </w:r>
-      <w:r>
-        <w:rPr>
-          <w:rFonts w:hint="eastAsia"/>
-        </w:rPr>
-        <w:t>文件，则去工程下的i</w:t>
-      </w:r>
-      <w:r>
-        <w:t>mages</w:t>
-      </w:r>
-      <w:r>
-        <w:rPr>
-          <w:rFonts w:hint="eastAsia"/>
-        </w:rPr>
-        <w:t>目录下再找。</w:t>
-      </w:r>
-    </w:p>
-    <w:p>
-      <w:r>
-        <w:rPr>
-          <w:rFonts w:hint="eastAsia"/>
-        </w:rPr>
-        <w:t>2</w:t>
-      </w:r>
-      <w:r>
-        <w:t xml:space="preserve">. </w:t>
-      </w:r>
-      <w:r>
-        <w:rPr>
-          <w:rFonts w:hint="eastAsia"/>
-        </w:rPr>
-        <w:t>优化了热插拔，这包括p</w:t>
-      </w:r>
-      <w:r>
-        <w:t>lugin manager, system manager</w:t>
-      </w:r>
-      <w:r>
-        <w:rPr>
-          <w:rFonts w:hint="eastAsia"/>
-        </w:rPr>
-        <w:t>及v</w:t>
-      </w:r>
-      <w:r>
-        <w:t>iew editor</w:t>
-      </w:r>
-      <w:r>
-        <w:rPr>
-          <w:rFonts w:hint="eastAsia"/>
-        </w:rPr>
-        <w:t>。</w:t>
-      </w:r>
-    </w:p>
-    <w:p/>
-    <w:p>
-      <w:r>
-        <w:rPr>
-          <w:rFonts w:hint="eastAsia"/>
-        </w:rPr>
-        <w:t>2020.09.28</w:t>
-      </w:r>
-    </w:p>
-    <w:p>
-      <w:r>
-        <w:rPr>
-          <w:rFonts w:hint="eastAsia"/>
-        </w:rPr>
-        <w:t>1.</w:t>
-      </w:r>
-      <w:r>
-        <w:t xml:space="preserve"> </w:t>
-      </w:r>
-      <w:r>
-        <w:rPr>
-          <w:rFonts w:hint="eastAsia"/>
-        </w:rPr>
-        <w:t>优化了各个插件U</w:t>
-      </w:r>
-      <w:r>
-        <w:t>I</w:t>
-      </w:r>
-      <w:r>
-        <w:rPr>
-          <w:rFonts w:hint="eastAsia"/>
-        </w:rPr>
-        <w:t>的自适应。</w:t>
-      </w:r>
-    </w:p>
-    <w:p>
-      <w:r>
-        <w:rPr>
-          <w:rFonts w:hint="eastAsia"/>
-        </w:rPr>
-        <w:t>2.</w:t>
-      </w:r>
-      <w:r>
-        <w:t xml:space="preserve"> </w:t>
-      </w:r>
-      <w:r>
-        <w:rPr>
-          <w:rFonts w:hint="eastAsia"/>
-        </w:rPr>
-        <w:t>为控制台版本增加了获取系统信息命令。</w:t>
+        <w:lastRenderedPageBreak/>
+        <w:t>2020.09.09</w:t>
+      </w:r>
+    </w:p>
+    <w:p>
+      <w:r>
+        <w:t>1. 优化了Plugin manager和System manager中组件排序列表，修复了当组件改名后，前者仍存在与排序列表的bug.</w:t>
       </w:r>
     </w:p>
     <w:p>
@@ -662,25 +878,8 @@
         </w:rPr>
       </w:pPr>
       <w:r>
-        <w:rPr>
-          <w:rFonts w:hint="eastAsia"/>
-        </w:rPr>
-        <w:t>3.</w:t>
-      </w:r>
-      <w:r>
-        <w:t xml:space="preserve"> </w:t>
-      </w:r>
-      <w:r>
-        <w:rPr>
-          <w:rFonts w:hint="eastAsia"/>
-        </w:rPr>
-        <w:t>修复了部分b</w:t>
-      </w:r>
-      <w:r>
-        <w:t>ug</w:t>
-      </w:r>
-      <w:bookmarkStart w:id="0" w:name="_GoBack"/>
-      <w:bookmarkEnd w:id="0"/>
+        <w:t>2. 优化了View editor的clear function后同时删除action下拉框的项。</w:t>
+      </w:r>
     </w:p>
     <w:sectPr>
       <w:pgSz w:w="11906" w:h="16838"/>
@@ -693,7 +892,7 @@
 </file>
 
 <file path=word/styles.xml><?xml version="1.0" encoding="utf-8"?>
-<w:styles xmlns:mc="http://schemas.openxmlformats.org/markup-compatibility/2006" xmlns:r="http://schemas.openxmlformats.org/officeDocument/2006/relationships" xmlns:w="http://schemas.openxmlformats.org/wordprocessingml/2006/main" xmlns:w14="http://schemas.microsoft.com/office/word/2010/wordml" xmlns:w15="http://schemas.microsoft.com/office/word/2012/wordml" xmlns:w16se="http://schemas.microsoft.com/office/word/2015/wordml/symex" mc:Ignorable="w14 w15 w16se">
+<w:styles xmlns:mc="http://schemas.openxmlformats.org/markup-compatibility/2006" xmlns:r="http://schemas.openxmlformats.org/officeDocument/2006/relationships" xmlns:w="http://schemas.openxmlformats.org/wordprocessingml/2006/main" xmlns:w14="http://schemas.microsoft.com/office/word/2010/wordml" xmlns:w15="http://schemas.microsoft.com/office/word/2012/wordml" xmlns:w16cex="http://schemas.microsoft.com/office/word/2018/wordml/cex" xmlns:w16cid="http://schemas.microsoft.com/office/word/2016/wordml/cid" xmlns:w16="http://schemas.microsoft.com/office/word/2018/wordml" xmlns:w16sdtdh="http://schemas.microsoft.com/office/word/2020/wordml/sdtdatahash" xmlns:w16se="http://schemas.microsoft.com/office/word/2015/wordml/symex" mc:Ignorable="w14 w15 w16se w16cid w16 w16cex w16sdtdh">
   <w:docDefaults>
     <w:rPrDefault>
       <w:rPr>
@@ -706,7 +905,7 @@
     </w:rPrDefault>
     <w:pPrDefault/>
   </w:docDefaults>
-  <w:latentStyles w:defLockedState="0" w:defUIPriority="99" w:defSemiHidden="0" w:defUnhideWhenUsed="0" w:defQFormat="0" w:count="371">
+  <w:latentStyles w:defLockedState="0" w:defUIPriority="99" w:defSemiHidden="0" w:defUnhideWhenUsed="0" w:defQFormat="0" w:count="376">
     <w:lsdException w:name="Normal" w:uiPriority="0" w:qFormat="1"/>
     <w:lsdException w:name="heading 1" w:uiPriority="9" w:qFormat="1"/>
     <w:lsdException w:name="heading 2" w:semiHidden="1" w:uiPriority="9" w:unhideWhenUsed="1" w:qFormat="1"/>
@@ -812,7 +1011,6 @@
     <w:lsdException w:name="HTML Sample" w:semiHidden="1" w:unhideWhenUsed="1"/>
     <w:lsdException w:name="HTML Typewriter" w:semiHidden="1" w:unhideWhenUsed="1"/>
     <w:lsdException w:name="HTML Variable" w:semiHidden="1" w:unhideWhenUsed="1"/>
-    <w:lsdException w:name="Normal Table" w:semiHidden="1" w:unhideWhenUsed="1"/>
     <w:lsdException w:name="annotation subject" w:semiHidden="1" w:unhideWhenUsed="1"/>
     <w:lsdException w:name="No List" w:semiHidden="1" w:unhideWhenUsed="1"/>
     <w:lsdException w:name="Outline List 1" w:semiHidden="1" w:unhideWhenUsed="1"/>
@@ -855,11 +1053,8 @@
     <w:lsdException w:name="Table Contemporary" w:semiHidden="1" w:unhideWhenUsed="1"/>
     <w:lsdException w:name="Table Elegant" w:semiHidden="1" w:unhideWhenUsed="1"/>
     <w:lsdException w:name="Table Professional" w:semiHidden="1" w:unhideWhenUsed="1"/>
-    <w:lsdException w:name="Table Subtle 1" w:semiHidden="1" w:unhideWhenUsed="1"/>
     <w:lsdException w:name="Table Subtle 2" w:semiHidden="1" w:unhideWhenUsed="1"/>
     <w:lsdException w:name="Table Web 1" w:semiHidden="1" w:unhideWhenUsed="1"/>
-    <w:lsdException w:name="Table Web 2" w:semiHidden="1" w:unhideWhenUsed="1"/>
-    <w:lsdException w:name="Table Web 3" w:semiHidden="1" w:unhideWhenUsed="1"/>
     <w:lsdException w:name="Balloon Text" w:semiHidden="1" w:unhideWhenUsed="1"/>
     <w:lsdException w:name="Table Grid" w:uiPriority="39"/>
     <w:lsdException w:name="Table Theme" w:semiHidden="1" w:unhideWhenUsed="1"/>
@@ -1078,6 +1273,11 @@
     <w:lsdException w:name="List Table 5 Dark Accent 6" w:uiPriority="50"/>
     <w:lsdException w:name="List Table 6 Colorful Accent 6" w:uiPriority="51"/>
     <w:lsdException w:name="List Table 7 Colorful Accent 6" w:uiPriority="52"/>
+    <w:lsdException w:name="Mention" w:semiHidden="1" w:unhideWhenUsed="1"/>
+    <w:lsdException w:name="Smart Hyperlink" w:semiHidden="1" w:unhideWhenUsed="1"/>
+    <w:lsdException w:name="Hashtag" w:semiHidden="1" w:unhideWhenUsed="1"/>
+    <w:lsdException w:name="Unresolved Mention" w:semiHidden="1" w:unhideWhenUsed="1"/>
+    <w:lsdException w:name="Smart Link" w:semiHidden="1" w:unhideWhenUsed="1"/>
   </w:latentStyles>
   <w:style w:type="paragraph" w:default="1" w:styleId="a">
     <w:name w:val="Normal"/>

</xml_diff>

<commit_message>
the directory structure of each plugin-in has been optimized to consistent with the Enterprise edition.
</commit_message>
<xml_diff>
--- a/Update Log.docx
+++ b/Update Log.docx
@@ -18,6 +18,44 @@
         <w:t>社区版更新日志</w:t>
       </w:r>
     </w:p>
+    <w:p/>
+    <w:p>
+      <w:r>
+        <w:rPr>
+          <w:rFonts w:hint="eastAsia"/>
+        </w:rPr>
+        <w:t>2</w:t>
+      </w:r>
+      <w:r>
+        <w:t>022.0</w:t>
+      </w:r>
+      <w:r>
+        <w:t>8</w:t>
+      </w:r>
+      <w:r>
+        <w:t>.</w:t>
+      </w:r>
+      <w:r>
+        <w:t>01</w:t>
+      </w:r>
+    </w:p>
+    <w:p>
+      <w:r>
+        <w:rPr>
+          <w:rFonts w:hint="eastAsia"/>
+        </w:rPr>
+        <w:t>1</w:t>
+      </w:r>
+      <w:r>
+        <w:t xml:space="preserve">. </w:t>
+      </w:r>
+      <w:r>
+        <w:rPr>
+          <w:rFonts w:hint="eastAsia"/>
+        </w:rPr>
+        <w:t>优化了各插件的目录结构，与企业版保持一致。</w:t>
+      </w:r>
+    </w:p>
     <w:p>
       <w:pPr>
         <w:rPr>
@@ -25,13 +63,7 @@
         </w:rPr>
       </w:pPr>
     </w:p>
-    <w:p>
-      <w:pPr>
-        <w:rPr>
-          <w:rFonts w:hint="eastAsia"/>
-        </w:rPr>
-      </w:pPr>
-    </w:p>
+    <w:p/>
     <w:p>
       <w:r>
         <w:rPr>
@@ -57,21 +89,7 @@
         <w:rPr>
           <w:rFonts w:hint="eastAsia"/>
         </w:rPr>
-        <w:t>更新了与企业</w:t>
-      </w:r>
-      <w:proofErr w:type="gramStart"/>
-      <w:r>
-        <w:rPr>
-          <w:rFonts w:hint="eastAsia"/>
-        </w:rPr>
-        <w:t>版一致</w:t>
-      </w:r>
-      <w:proofErr w:type="gramEnd"/>
-      <w:r>
-        <w:rPr>
-          <w:rFonts w:hint="eastAsia"/>
-        </w:rPr>
-        <w:t>的2</w:t>
+        <w:t>更新了与企业版一致的2</w:t>
       </w:r>
       <w:r>
         <w:t>.0.0.4</w:t>
@@ -362,13 +380,7 @@
         <w:t>。</w:t>
       </w:r>
     </w:p>
-    <w:p>
-      <w:pPr>
-        <w:rPr>
-          <w:rFonts w:hint="eastAsia"/>
-        </w:rPr>
-      </w:pPr>
-    </w:p>
+    <w:p/>
     <w:p/>
     <w:p>
       <w:r>
@@ -845,20 +857,8 @@
         <w:t>.0.0.3</w:t>
       </w:r>
     </w:p>
-    <w:p>
-      <w:pPr>
-        <w:rPr>
-          <w:rFonts w:hint="eastAsia"/>
-        </w:rPr>
-      </w:pPr>
-    </w:p>
-    <w:p>
-      <w:pPr>
-        <w:rPr>
-          <w:rFonts w:hint="eastAsia"/>
-        </w:rPr>
-      </w:pPr>
-    </w:p>
+    <w:p/>
+    <w:p/>
     <w:p/>
     <w:p>
       <w:r>
@@ -872,11 +872,6 @@
       </w:r>
     </w:p>
     <w:p>
-      <w:pPr>
-        <w:rPr>
-          <w:rFonts w:hint="eastAsia"/>
-        </w:rPr>
-      </w:pPr>
       <w:r>
         <w:t>2. 优化了View editor的clear function后同时删除action下拉框的项。</w:t>
       </w:r>
@@ -1011,6 +1006,7 @@
     <w:lsdException w:name="HTML Sample" w:semiHidden="1" w:unhideWhenUsed="1"/>
     <w:lsdException w:name="HTML Typewriter" w:semiHidden="1" w:unhideWhenUsed="1"/>
     <w:lsdException w:name="HTML Variable" w:semiHidden="1" w:unhideWhenUsed="1"/>
+    <w:lsdException w:name="Normal Table" w:semiHidden="1" w:unhideWhenUsed="1"/>
     <w:lsdException w:name="annotation subject" w:semiHidden="1" w:unhideWhenUsed="1"/>
     <w:lsdException w:name="No List" w:semiHidden="1" w:unhideWhenUsed="1"/>
     <w:lsdException w:name="Outline List 1" w:semiHidden="1" w:unhideWhenUsed="1"/>
@@ -1053,8 +1049,11 @@
     <w:lsdException w:name="Table Contemporary" w:semiHidden="1" w:unhideWhenUsed="1"/>
     <w:lsdException w:name="Table Elegant" w:semiHidden="1" w:unhideWhenUsed="1"/>
     <w:lsdException w:name="Table Professional" w:semiHidden="1" w:unhideWhenUsed="1"/>
+    <w:lsdException w:name="Table Subtle 1" w:semiHidden="1" w:unhideWhenUsed="1"/>
     <w:lsdException w:name="Table Subtle 2" w:semiHidden="1" w:unhideWhenUsed="1"/>
     <w:lsdException w:name="Table Web 1" w:semiHidden="1" w:unhideWhenUsed="1"/>
+    <w:lsdException w:name="Table Web 2" w:semiHidden="1" w:unhideWhenUsed="1"/>
+    <w:lsdException w:name="Table Web 3" w:semiHidden="1" w:unhideWhenUsed="1"/>
     <w:lsdException w:name="Balloon Text" w:semiHidden="1" w:unhideWhenUsed="1"/>
     <w:lsdException w:name="Table Grid" w:uiPriority="39"/>
     <w:lsdException w:name="Table Theme" w:semiHidden="1" w:unhideWhenUsed="1"/>

</xml_diff>

<commit_message>
SystemManager update to 1.0.0.4 for hot-plug
</commit_message>
<xml_diff>
--- a/Update Log.docx
+++ b/Update Log.docx
@@ -27,16 +27,7 @@
         <w:t>2</w:t>
       </w:r>
       <w:r>
-        <w:t>022.0</w:t>
-      </w:r>
-      <w:r>
-        <w:t>8</w:t>
-      </w:r>
-      <w:r>
-        <w:t>.</w:t>
-      </w:r>
-      <w:r>
-        <w:t>01</w:t>
+        <w:t>022.08.01</w:t>
       </w:r>
     </w:p>
     <w:p>
@@ -62,160 +53,23 @@
           <w:rFonts w:hint="eastAsia"/>
         </w:rPr>
       </w:pPr>
-    </w:p>
-    <w:p/>
-    <w:p>
-      <w:r>
-        <w:rPr>
-          <w:rFonts w:hint="eastAsia"/>
-        </w:rPr>
-        <w:t>2</w:t>
-      </w:r>
-      <w:r>
-        <w:t>022.07.29</w:t>
-      </w:r>
-    </w:p>
-    <w:p>
-      <w:r>
-        <w:rPr>
-          <w:rFonts w:hint="eastAsia"/>
-        </w:rPr>
-        <w:t>1</w:t>
-      </w:r>
-      <w:r>
-        <w:t xml:space="preserve">. </w:t>
-      </w:r>
-      <w:r>
-        <w:rPr>
-          <w:rFonts w:hint="eastAsia"/>
-        </w:rPr>
-        <w:t>更新了与企业版一致的2</w:t>
-      </w:r>
-      <w:r>
-        <w:t>.0.0.4</w:t>
-      </w:r>
-      <w:r>
-        <w:rPr>
-          <w:rFonts w:hint="eastAsia"/>
-        </w:rPr>
-        <w:t>版本的</w:t>
-      </w:r>
-      <w:proofErr w:type="spellStart"/>
-      <w:r>
-        <w:rPr>
-          <w:rFonts w:hint="eastAsia"/>
-        </w:rPr>
-        <w:t>Q</w:t>
-      </w:r>
-      <w:r>
-        <w:t>CPF_M</w:t>
-      </w:r>
-      <w:r>
-        <w:rPr>
-          <w:rFonts w:hint="eastAsia"/>
-        </w:rPr>
-        <w:t>odel</w:t>
-      </w:r>
-      <w:proofErr w:type="spellEnd"/>
-      <w:r>
-        <w:rPr>
-          <w:rFonts w:hint="eastAsia"/>
-        </w:rPr>
-        <w:t>，详见企业版更新日志。</w:t>
-      </w:r>
-    </w:p>
-    <w:p>
-      <w:r>
-        <w:rPr>
-          <w:rFonts w:hint="eastAsia"/>
-        </w:rPr>
-        <w:t>2</w:t>
-      </w:r>
-      <w:r>
-        <w:t xml:space="preserve">. </w:t>
-      </w:r>
-      <w:r>
-        <w:rPr>
-          <w:rFonts w:hint="eastAsia"/>
-        </w:rPr>
-        <w:t>优化了项目之间的包含关系。</w:t>
-      </w:r>
-    </w:p>
-    <w:p>
-      <w:r>
-        <w:rPr>
-          <w:rFonts w:hint="eastAsia"/>
-        </w:rPr>
-        <w:t>3</w:t>
-      </w:r>
-      <w:r>
-        <w:t xml:space="preserve">. </w:t>
-      </w:r>
-      <w:r>
-        <w:rPr>
-          <w:rFonts w:hint="eastAsia"/>
-        </w:rPr>
-        <w:t>优化了</w:t>
-      </w:r>
-      <w:proofErr w:type="spellStart"/>
-      <w:r>
-        <w:rPr>
-          <w:rFonts w:hint="eastAsia"/>
-        </w:rPr>
-        <w:t>Q</w:t>
-      </w:r>
-      <w:r>
-        <w:t>CPF_H</w:t>
-      </w:r>
-      <w:r>
-        <w:rPr>
-          <w:rFonts w:hint="eastAsia"/>
-        </w:rPr>
-        <w:t>ost</w:t>
-      </w:r>
-      <w:r>
-        <w:t>View</w:t>
-      </w:r>
-      <w:proofErr w:type="spellEnd"/>
-      <w:r>
-        <w:rPr>
-          <w:rFonts w:hint="eastAsia"/>
-        </w:rPr>
-        <w:t>的</w:t>
-      </w:r>
-      <w:proofErr w:type="spellStart"/>
-      <w:r>
-        <w:rPr>
-          <w:rFonts w:hint="eastAsia"/>
-        </w:rPr>
-        <w:t>m</w:t>
-      </w:r>
-      <w:r>
-        <w:t>ainwindow</w:t>
-      </w:r>
-      <w:proofErr w:type="spellEnd"/>
-      <w:r>
-        <w:rPr>
-          <w:rFonts w:hint="eastAsia"/>
-        </w:rPr>
-        <w:t>构造函数及</w:t>
-      </w:r>
-      <w:proofErr w:type="spellStart"/>
-      <w:r>
-        <w:rPr>
-          <w:rFonts w:hint="eastAsia"/>
-        </w:rPr>
-        <w:t>OnCore</w:t>
-      </w:r>
-      <w:r>
-        <w:t>Initialize</w:t>
-      </w:r>
-      <w:proofErr w:type="spellEnd"/>
-      <w:r>
-        <w:rPr>
-          <w:rFonts w:hint="eastAsia"/>
-        </w:rPr>
-        <w:t>。</w:t>
+      <w:r>
+        <w:t xml:space="preserve">2. </w:t>
+      </w:r>
+      <w:r>
+        <w:rPr>
+          <w:rFonts w:hint="eastAsia"/>
+        </w:rPr>
+        <w:t>升级了S</w:t>
+      </w:r>
+      <w:r>
+        <w:t>ystemManager</w:t>
+      </w:r>
+      <w:r>
+        <w:rPr>
+          <w:rFonts w:hint="eastAsia"/>
+        </w:rPr>
+        <w:t>，增加了热插拔使能选项。</w:t>
       </w:r>
     </w:p>
     <w:p/>
@@ -225,70 +79,115 @@
         <w:rPr>
           <w:rFonts w:hint="eastAsia"/>
         </w:rPr>
-        <w:t>2020.09.28</w:t>
-      </w:r>
-    </w:p>
-    <w:p>
-      <w:r>
-        <w:rPr>
-          <w:rFonts w:hint="eastAsia"/>
-        </w:rPr>
-        <w:t>1.</w:t>
-      </w:r>
-      <w:r>
-        <w:t xml:space="preserve"> </w:t>
-      </w:r>
-      <w:r>
-        <w:rPr>
-          <w:rFonts w:hint="eastAsia"/>
-        </w:rPr>
-        <w:t>优化了各个插件U</w:t>
-      </w:r>
-      <w:r>
-        <w:t>I</w:t>
-      </w:r>
-      <w:r>
-        <w:rPr>
-          <w:rFonts w:hint="eastAsia"/>
-        </w:rPr>
-        <w:t>的自适应。</w:t>
-      </w:r>
-    </w:p>
-    <w:p>
-      <w:r>
-        <w:rPr>
-          <w:rFonts w:hint="eastAsia"/>
-        </w:rPr>
-        <w:t>2.</w:t>
-      </w:r>
-      <w:r>
-        <w:t xml:space="preserve"> </w:t>
-      </w:r>
-      <w:r>
-        <w:rPr>
-          <w:rFonts w:hint="eastAsia"/>
-        </w:rPr>
-        <w:t>为控制台版本增加了获取系统信息命令。</w:t>
-      </w:r>
-    </w:p>
-    <w:p>
-      <w:r>
-        <w:rPr>
-          <w:rFonts w:hint="eastAsia"/>
-        </w:rPr>
-        <w:t>3.</w:t>
-      </w:r>
-      <w:r>
-        <w:t xml:space="preserve"> </w:t>
-      </w:r>
-      <w:r>
-        <w:rPr>
-          <w:rFonts w:hint="eastAsia"/>
-        </w:rPr>
-        <w:t>修复了部分b</w:t>
-      </w:r>
-      <w:r>
-        <w:t>ug</w:t>
+        <w:t>2</w:t>
+      </w:r>
+      <w:r>
+        <w:t>022.07.29</w:t>
+      </w:r>
+    </w:p>
+    <w:p>
+      <w:r>
+        <w:rPr>
+          <w:rFonts w:hint="eastAsia"/>
+        </w:rPr>
+        <w:t>1</w:t>
+      </w:r>
+      <w:r>
+        <w:t xml:space="preserve">. </w:t>
+      </w:r>
+      <w:r>
+        <w:rPr>
+          <w:rFonts w:hint="eastAsia"/>
+        </w:rPr>
+        <w:t>更新了与企业版一致的2</w:t>
+      </w:r>
+      <w:r>
+        <w:t>.0.0.4</w:t>
+      </w:r>
+      <w:r>
+        <w:rPr>
+          <w:rFonts w:hint="eastAsia"/>
+        </w:rPr>
+        <w:t>版本的Q</w:t>
+      </w:r>
+      <w:r>
+        <w:t>CPF_M</w:t>
+      </w:r>
+      <w:r>
+        <w:rPr>
+          <w:rFonts w:hint="eastAsia"/>
+        </w:rPr>
+        <w:t>odel，详见企业版更新日志。</w:t>
+      </w:r>
+    </w:p>
+    <w:p>
+      <w:r>
+        <w:rPr>
+          <w:rFonts w:hint="eastAsia"/>
+        </w:rPr>
+        <w:t>2</w:t>
+      </w:r>
+      <w:r>
+        <w:t xml:space="preserve">. </w:t>
+      </w:r>
+      <w:r>
+        <w:rPr>
+          <w:rFonts w:hint="eastAsia"/>
+        </w:rPr>
+        <w:t>优化了项目之间的包含关系。</w:t>
+      </w:r>
+    </w:p>
+    <w:p>
+      <w:r>
+        <w:rPr>
+          <w:rFonts w:hint="eastAsia"/>
+        </w:rPr>
+        <w:t>3</w:t>
+      </w:r>
+      <w:r>
+        <w:t xml:space="preserve">. </w:t>
+      </w:r>
+      <w:r>
+        <w:rPr>
+          <w:rFonts w:hint="eastAsia"/>
+        </w:rPr>
+        <w:t>优化了Q</w:t>
+      </w:r>
+      <w:r>
+        <w:t>CPF_H</w:t>
+      </w:r>
+      <w:r>
+        <w:rPr>
+          <w:rFonts w:hint="eastAsia"/>
+        </w:rPr>
+        <w:t>ost</w:t>
+      </w:r>
+      <w:r>
+        <w:t>View</w:t>
+      </w:r>
+      <w:r>
+        <w:rPr>
+          <w:rFonts w:hint="eastAsia"/>
+        </w:rPr>
+        <w:t>的m</w:t>
+      </w:r>
+      <w:r>
+        <w:t>ainwindow</w:t>
+      </w:r>
+      <w:r>
+        <w:rPr>
+          <w:rFonts w:hint="eastAsia"/>
+        </w:rPr>
+        <w:t>构造函数及OnCore</w:t>
+      </w:r>
+      <w:r>
+        <w:t>Initialize</w:t>
+      </w:r>
+      <w:r>
+        <w:rPr>
+          <w:rFonts w:hint="eastAsia"/>
+        </w:rPr>
+        <w:t>。</w:t>
       </w:r>
     </w:p>
     <w:p/>
@@ -298,7 +197,7 @@
         <w:rPr>
           <w:rFonts w:hint="eastAsia"/>
         </w:rPr>
-        <w:t>2020.09.25</w:t>
+        <w:t>2020.09.28</w:t>
       </w:r>
     </w:p>
     <w:p>
@@ -315,69 +214,53 @@
         <w:rPr>
           <w:rFonts w:hint="eastAsia"/>
         </w:rPr>
-        <w:t>优化了</w:t>
-      </w:r>
-      <w:r>
-        <w:t>Icon</w:t>
-      </w:r>
-      <w:r>
-        <w:rPr>
-          <w:rFonts w:hint="eastAsia"/>
-        </w:rPr>
-        <w:t>的路径，即如果在绝对路径下找不到该i</w:t>
-      </w:r>
-      <w:r>
-        <w:t>con</w:t>
-      </w:r>
-      <w:r>
-        <w:rPr>
-          <w:rFonts w:hint="eastAsia"/>
-        </w:rPr>
-        <w:t>文件，则去工程下的i</w:t>
-      </w:r>
-      <w:r>
-        <w:t>mages</w:t>
-      </w:r>
-      <w:r>
-        <w:rPr>
-          <w:rFonts w:hint="eastAsia"/>
-        </w:rPr>
-        <w:t>目录下再找。</w:t>
-      </w:r>
-    </w:p>
-    <w:p>
-      <w:r>
-        <w:rPr>
-          <w:rFonts w:hint="eastAsia"/>
-        </w:rPr>
-        <w:t>2</w:t>
-      </w:r>
-      <w:r>
-        <w:t xml:space="preserve">. </w:t>
-      </w:r>
-      <w:r>
-        <w:rPr>
-          <w:rFonts w:hint="eastAsia"/>
-        </w:rPr>
-        <w:t>优化了热插拔，这包括p</w:t>
-      </w:r>
-      <w:r>
-        <w:t>lugin manager, system manager</w:t>
-      </w:r>
-      <w:r>
-        <w:rPr>
-          <w:rFonts w:hint="eastAsia"/>
-        </w:rPr>
-        <w:t>及v</w:t>
-      </w:r>
-      <w:r>
-        <w:t>iew editor</w:t>
-      </w:r>
-      <w:r>
-        <w:rPr>
-          <w:rFonts w:hint="eastAsia"/>
-        </w:rPr>
-        <w:t>。</w:t>
+        <w:t>优化了各个插件U</w:t>
+      </w:r>
+      <w:r>
+        <w:t>I</w:t>
+      </w:r>
+      <w:r>
+        <w:rPr>
+          <w:rFonts w:hint="eastAsia"/>
+        </w:rPr>
+        <w:t>的自适应。</w:t>
+      </w:r>
+    </w:p>
+    <w:p>
+      <w:r>
+        <w:rPr>
+          <w:rFonts w:hint="eastAsia"/>
+        </w:rPr>
+        <w:t>2.</w:t>
+      </w:r>
+      <w:r>
+        <w:t xml:space="preserve"> </w:t>
+      </w:r>
+      <w:r>
+        <w:rPr>
+          <w:rFonts w:hint="eastAsia"/>
+        </w:rPr>
+        <w:t>为控制台版本增加了获取系统信息命令。</w:t>
+      </w:r>
+    </w:p>
+    <w:p>
+      <w:r>
+        <w:rPr>
+          <w:rFonts w:hint="eastAsia"/>
+        </w:rPr>
+        <w:t>3.</w:t>
+      </w:r>
+      <w:r>
+        <w:t xml:space="preserve"> </w:t>
+      </w:r>
+      <w:r>
+        <w:rPr>
+          <w:rFonts w:hint="eastAsia"/>
+        </w:rPr>
+        <w:t>修复了部分b</w:t>
+      </w:r>
+      <w:r>
+        <w:t>ug</w:t>
       </w:r>
     </w:p>
     <w:p/>
@@ -387,7 +270,7 @@
         <w:rPr>
           <w:rFonts w:hint="eastAsia"/>
         </w:rPr>
-        <w:t>2020.09.24</w:t>
+        <w:t>2020.09.25</w:t>
       </w:r>
     </w:p>
     <w:p>
@@ -404,7 +287,60 @@
         <w:rPr>
           <w:rFonts w:hint="eastAsia"/>
         </w:rPr>
-        <w:t>优化了v</w:t>
+        <w:t>优化了</w:t>
+      </w:r>
+      <w:r>
+        <w:t>Icon</w:t>
+      </w:r>
+      <w:r>
+        <w:rPr>
+          <w:rFonts w:hint="eastAsia"/>
+        </w:rPr>
+        <w:t>的路径，即如果在绝对路径下找不到该i</w:t>
+      </w:r>
+      <w:r>
+        <w:t>con</w:t>
+      </w:r>
+      <w:r>
+        <w:rPr>
+          <w:rFonts w:hint="eastAsia"/>
+        </w:rPr>
+        <w:t>文件，则去工程下的i</w:t>
+      </w:r>
+      <w:r>
+        <w:t>mages</w:t>
+      </w:r>
+      <w:r>
+        <w:rPr>
+          <w:rFonts w:hint="eastAsia"/>
+        </w:rPr>
+        <w:t>目录下再找。</w:t>
+      </w:r>
+    </w:p>
+    <w:p>
+      <w:r>
+        <w:rPr>
+          <w:rFonts w:hint="eastAsia"/>
+        </w:rPr>
+        <w:t>2</w:t>
+      </w:r>
+      <w:r>
+        <w:t xml:space="preserve">. </w:t>
+      </w:r>
+      <w:r>
+        <w:rPr>
+          <w:rFonts w:hint="eastAsia"/>
+        </w:rPr>
+        <w:t>优化了热插拔，这包括p</w:t>
+      </w:r>
+      <w:r>
+        <w:t>lugin manager, system manager</w:t>
+      </w:r>
+      <w:r>
+        <w:rPr>
+          <w:rFonts w:hint="eastAsia"/>
+        </w:rPr>
+        <w:t>及v</w:t>
       </w:r>
       <w:r>
         <w:t>iew editor</w:t>
@@ -413,220 +349,256 @@
         <w:rPr>
           <w:rFonts w:hint="eastAsia"/>
         </w:rPr>
-        <w:t>，使其在编辑U</w:t>
-      </w:r>
-      <w:r>
-        <w:t>I</w:t>
-      </w:r>
-      <w:r>
-        <w:rPr>
-          <w:rFonts w:hint="eastAsia"/>
-        </w:rPr>
-        <w:t>时更人性化。可以通过双击表格c</w:t>
-      </w:r>
-      <w:r>
-        <w:t>ell</w:t>
-      </w:r>
-      <w:r>
-        <w:rPr>
-          <w:rFonts w:hint="eastAsia"/>
-        </w:rPr>
-        <w:t>或树</w:t>
-      </w:r>
-      <w:r>
-        <w:t>item</w:t>
-      </w:r>
-      <w:r>
-        <w:rPr>
-          <w:rFonts w:hint="eastAsia"/>
-        </w:rPr>
-        <w:t>来快捷编辑。</w:t>
-      </w:r>
-    </w:p>
-    <w:p>
-      <w:r>
-        <w:rPr>
-          <w:rFonts w:hint="eastAsia"/>
-        </w:rPr>
-        <w:t>2.</w:t>
-      </w:r>
-      <w:r>
-        <w:t xml:space="preserve"> </w:t>
-      </w:r>
-      <w:r>
-        <w:rPr>
-          <w:rFonts w:hint="eastAsia"/>
-        </w:rPr>
-        <w:t>优化了内核的组件热插拔功能。</w:t>
-      </w:r>
-    </w:p>
-    <w:p>
-      <w:r>
-        <w:rPr>
-          <w:rFonts w:hint="eastAsia"/>
-        </w:rPr>
-        <w:t>3.</w:t>
-      </w:r>
-      <w:r>
-        <w:t xml:space="preserve"> </w:t>
-      </w:r>
-      <w:r>
-        <w:rPr>
-          <w:rFonts w:hint="eastAsia"/>
-        </w:rPr>
-        <w:t>优化了</w:t>
-      </w:r>
-      <w:r>
-        <w:t>plugin manager</w:t>
-      </w:r>
-      <w:r>
-        <w:rPr>
-          <w:rFonts w:hint="eastAsia"/>
-        </w:rPr>
-        <w:t xml:space="preserve">和 </w:t>
-      </w:r>
-      <w:r>
-        <w:t>system manager</w:t>
-      </w:r>
-      <w:r>
-        <w:rPr>
-          <w:rFonts w:hint="eastAsia"/>
-        </w:rPr>
-        <w:t>对于插件的热插拔支持。</w:t>
-      </w:r>
-    </w:p>
-    <w:p>
-      <w:r>
-        <w:rPr>
-          <w:rFonts w:hint="eastAsia"/>
-        </w:rPr>
-        <w:t>4.</w:t>
-      </w:r>
-      <w:r>
-        <w:t xml:space="preserve"> </w:t>
-      </w:r>
-      <w:r>
-        <w:rPr>
-          <w:rFonts w:hint="eastAsia"/>
-        </w:rPr>
-        <w:t>优化了组件与内核之间的消息通道。</w:t>
-      </w:r>
-    </w:p>
-    <w:p>
-      <w:r>
-        <w:rPr>
-          <w:rFonts w:hint="eastAsia"/>
-        </w:rPr>
-        <w:t>5.</w:t>
-      </w:r>
-      <w:r>
-        <w:t xml:space="preserve"> </w:t>
-      </w:r>
-      <w:r>
-        <w:rPr>
-          <w:rFonts w:hint="eastAsia"/>
-        </w:rPr>
-        <w:t>增加了p</w:t>
-      </w:r>
-      <w:r>
-        <w:t>lugin model</w:t>
-      </w:r>
-      <w:r>
-        <w:rPr>
-          <w:rFonts w:hint="eastAsia"/>
-        </w:rPr>
-        <w:t>，用于快速构建Q</w:t>
-      </w:r>
-      <w:r>
-        <w:t>CPF</w:t>
-      </w:r>
-      <w:r>
-        <w:rPr>
-          <w:rFonts w:hint="eastAsia"/>
-        </w:rPr>
-        <w:t>插件，屏蔽重复代码。</w:t>
-      </w:r>
-    </w:p>
-    <w:p>
-      <w:r>
-        <w:rPr>
-          <w:rFonts w:hint="eastAsia"/>
-        </w:rPr>
-        <w:t>6.</w:t>
-      </w:r>
-      <w:r>
-        <w:t xml:space="preserve"> </w:t>
-      </w:r>
-      <w:r>
-        <w:rPr>
-          <w:rFonts w:hint="eastAsia"/>
-        </w:rPr>
-        <w:t>优化了v</w:t>
-      </w:r>
-      <w:r>
-        <w:t>iew model</w:t>
-      </w:r>
-      <w:r>
-        <w:rPr>
-          <w:rFonts w:hint="eastAsia"/>
-        </w:rPr>
-        <w:t>，使其能够在工具栏和状态栏添加s</w:t>
-      </w:r>
-      <w:r>
-        <w:t>pacer</w:t>
-      </w:r>
-      <w:r>
-        <w:rPr>
-          <w:rFonts w:hint="eastAsia"/>
-        </w:rPr>
-        <w:t>，用于将工具栏或状态栏的i</w:t>
-      </w:r>
-      <w:r>
-        <w:t>tem</w:t>
-      </w:r>
-      <w:r>
-        <w:rPr>
-          <w:rFonts w:hint="eastAsia"/>
-        </w:rPr>
-        <w:t>顶到最右侧。</w:t>
-      </w:r>
-    </w:p>
-    <w:p>
-      <w:r>
-        <w:rPr>
-          <w:rFonts w:hint="eastAsia"/>
-        </w:rPr>
-        <w:t>7.</w:t>
-      </w:r>
-      <w:r>
-        <w:t xml:space="preserve"> </w:t>
-      </w:r>
-      <w:r>
-        <w:rPr>
-          <w:rFonts w:hint="eastAsia"/>
-        </w:rPr>
-        <w:t>增加了简单的用户管理插件，默认登录名：</w:t>
-      </w:r>
-      <w:r>
-        <w:t>tt</w:t>
-      </w:r>
-      <w:r>
-        <w:t>1</w:t>
-      </w:r>
-      <w:r>
-        <w:t xml:space="preserve">  </w:t>
-      </w:r>
-      <w:r>
-        <w:rPr>
-          <w:rFonts w:hint="eastAsia"/>
-        </w:rPr>
-        <w:t>密码：1</w:t>
+        <w:t>。</w:t>
       </w:r>
     </w:p>
     <w:p/>
     <w:p/>
     <w:p>
       <w:r>
+        <w:rPr>
+          <w:rFonts w:hint="eastAsia"/>
+        </w:rPr>
+        <w:t>2020.09.24</w:t>
+      </w:r>
+    </w:p>
+    <w:p>
+      <w:r>
+        <w:rPr>
+          <w:rFonts w:hint="eastAsia"/>
+        </w:rPr>
+        <w:t>1.</w:t>
+      </w:r>
+      <w:r>
+        <w:t xml:space="preserve"> </w:t>
+      </w:r>
+      <w:r>
+        <w:rPr>
+          <w:rFonts w:hint="eastAsia"/>
+        </w:rPr>
+        <w:t>优化了v</w:t>
+      </w:r>
+      <w:r>
+        <w:t>iew editor</w:t>
+      </w:r>
+      <w:r>
+        <w:rPr>
+          <w:rFonts w:hint="eastAsia"/>
+        </w:rPr>
+        <w:t>，使其在编辑U</w:t>
+      </w:r>
+      <w:r>
+        <w:t>I</w:t>
+      </w:r>
+      <w:r>
+        <w:rPr>
+          <w:rFonts w:hint="eastAsia"/>
+        </w:rPr>
+        <w:t>时更人性化。可以通过双击表格c</w:t>
+      </w:r>
+      <w:r>
+        <w:t>ell</w:t>
+      </w:r>
+      <w:r>
+        <w:rPr>
+          <w:rFonts w:hint="eastAsia"/>
+        </w:rPr>
+        <w:t>或树</w:t>
+      </w:r>
+      <w:r>
+        <w:t>item</w:t>
+      </w:r>
+      <w:r>
+        <w:rPr>
+          <w:rFonts w:hint="eastAsia"/>
+        </w:rPr>
+        <w:t>来快捷编辑。</w:t>
+      </w:r>
+    </w:p>
+    <w:p>
+      <w:r>
+        <w:rPr>
+          <w:rFonts w:hint="eastAsia"/>
+        </w:rPr>
+        <w:t>2.</w:t>
+      </w:r>
+      <w:r>
+        <w:t xml:space="preserve"> </w:t>
+      </w:r>
+      <w:r>
+        <w:rPr>
+          <w:rFonts w:hint="eastAsia"/>
+        </w:rPr>
+        <w:t>优化了内核的组件热插拔功能。</w:t>
+      </w:r>
+    </w:p>
+    <w:p>
+      <w:r>
+        <w:rPr>
+          <w:rFonts w:hint="eastAsia"/>
+        </w:rPr>
+        <w:t>3.</w:t>
+      </w:r>
+      <w:r>
+        <w:t xml:space="preserve"> </w:t>
+      </w:r>
+      <w:r>
+        <w:rPr>
+          <w:rFonts w:hint="eastAsia"/>
+        </w:rPr>
+        <w:t>优化了</w:t>
+      </w:r>
+      <w:r>
+        <w:t>plugin manager</w:t>
+      </w:r>
+      <w:r>
+        <w:rPr>
+          <w:rFonts w:hint="eastAsia"/>
+        </w:rPr>
+        <w:t xml:space="preserve">和 </w:t>
+      </w:r>
+      <w:r>
+        <w:t>system manager</w:t>
+      </w:r>
+      <w:r>
+        <w:rPr>
+          <w:rFonts w:hint="eastAsia"/>
+        </w:rPr>
+        <w:t>对于插件的热插拔支持。</w:t>
+      </w:r>
+    </w:p>
+    <w:p>
+      <w:r>
+        <w:rPr>
+          <w:rFonts w:hint="eastAsia"/>
+        </w:rPr>
+        <w:t>4.</w:t>
+      </w:r>
+      <w:r>
+        <w:t xml:space="preserve"> </w:t>
+      </w:r>
+      <w:r>
+        <w:rPr>
+          <w:rFonts w:hint="eastAsia"/>
+        </w:rPr>
+        <w:t>优化了组件与内核之间的消息通道。</w:t>
+      </w:r>
+    </w:p>
+    <w:p>
+      <w:r>
+        <w:rPr>
+          <w:rFonts w:hint="eastAsia"/>
+        </w:rPr>
+        <w:t>5.</w:t>
+      </w:r>
+      <w:r>
+        <w:t xml:space="preserve"> </w:t>
+      </w:r>
+      <w:r>
+        <w:rPr>
+          <w:rFonts w:hint="eastAsia"/>
+        </w:rPr>
+        <w:t>增加了p</w:t>
+      </w:r>
+      <w:r>
+        <w:t>lugin model</w:t>
+      </w:r>
+      <w:r>
+        <w:rPr>
+          <w:rFonts w:hint="eastAsia"/>
+        </w:rPr>
+        <w:t>，用于快速构建Q</w:t>
+      </w:r>
+      <w:r>
+        <w:t>CPF</w:t>
+      </w:r>
+      <w:r>
+        <w:rPr>
+          <w:rFonts w:hint="eastAsia"/>
+        </w:rPr>
+        <w:t>插件，屏蔽重复代码。</w:t>
+      </w:r>
+    </w:p>
+    <w:p>
+      <w:r>
+        <w:rPr>
+          <w:rFonts w:hint="eastAsia"/>
+        </w:rPr>
+        <w:t>6.</w:t>
+      </w:r>
+      <w:r>
+        <w:t xml:space="preserve"> </w:t>
+      </w:r>
+      <w:r>
+        <w:rPr>
+          <w:rFonts w:hint="eastAsia"/>
+        </w:rPr>
+        <w:t>优化了v</w:t>
+      </w:r>
+      <w:r>
+        <w:t>iew model</w:t>
+      </w:r>
+      <w:r>
+        <w:rPr>
+          <w:rFonts w:hint="eastAsia"/>
+        </w:rPr>
+        <w:t>，使其能够在工具栏和状态栏添加s</w:t>
+      </w:r>
+      <w:r>
+        <w:t>pacer</w:t>
+      </w:r>
+      <w:r>
+        <w:rPr>
+          <w:rFonts w:hint="eastAsia"/>
+        </w:rPr>
+        <w:t>，用于将工具栏或状态栏的i</w:t>
+      </w:r>
+      <w:r>
+        <w:t>tem</w:t>
+      </w:r>
+      <w:r>
+        <w:rPr>
+          <w:rFonts w:hint="eastAsia"/>
+        </w:rPr>
+        <w:t>顶到最右侧。</w:t>
+      </w:r>
+    </w:p>
+    <w:p>
+      <w:r>
+        <w:rPr>
+          <w:rFonts w:hint="eastAsia"/>
+        </w:rPr>
+        <w:t>7.</w:t>
+      </w:r>
+      <w:r>
+        <w:t xml:space="preserve"> </w:t>
+      </w:r>
+      <w:r>
+        <w:rPr>
+          <w:rFonts w:hint="eastAsia"/>
+        </w:rPr>
+        <w:t>增加了简单的用户管理插件，默认登录名：</w:t>
+      </w:r>
+      <w:r>
+        <w:t>tt</w:t>
+      </w:r>
+      <w:r>
+        <w:t>1</w:t>
+      </w:r>
+      <w:r>
+        <w:t xml:space="preserve">  </w:t>
+      </w:r>
+      <w:r>
+        <w:rPr>
+          <w:rFonts w:hint="eastAsia"/>
+        </w:rPr>
+        <w:t>密码：1</w:t>
+      </w:r>
+    </w:p>
+    <w:p/>
+    <w:p/>
+    <w:p>
+      <w:r>
         <w:t>2020.19.17</w:t>
       </w:r>
     </w:p>
@@ -637,39 +609,7 @@
     </w:p>
     <w:p>
       <w:r>
-        <w:t>（试运行：windows10下，到bin\debug\目录下，shift按住，右键菜单选“在此处打开</w:t>
-      </w:r>
-      <w:proofErr w:type="spellStart"/>
-      <w:r>
-        <w:t>powershell</w:t>
-      </w:r>
-      <w:proofErr w:type="spellEnd"/>
-      <w:r>
-        <w:t>”输入 .\QCPF_HostConsole.exe --</w:t>
-      </w:r>
-      <w:proofErr w:type="spellStart"/>
-      <w:r>
-        <w:t>PFunc</w:t>
-      </w:r>
-      <w:proofErr w:type="spellEnd"/>
-      <w:r>
-        <w:t xml:space="preserve"> QPlugin3 --</w:t>
-      </w:r>
-      <w:proofErr w:type="spellStart"/>
-      <w:r>
-        <w:t>PFunc</w:t>
-      </w:r>
-      <w:proofErr w:type="spellEnd"/>
-      <w:r>
-        <w:t xml:space="preserve"> </w:t>
-      </w:r>
-      <w:proofErr w:type="spellStart"/>
-      <w:r>
-        <w:t>StepStartTimer</w:t>
-      </w:r>
-      <w:proofErr w:type="spellEnd"/>
-      <w:r>
-        <w:t>）</w:t>
+        <w:t>（试运行：windows10下，到bin\debug\目录下，shift按住，右键菜单选“在此处打开powershell”输入 .\QCPF_HostConsole.exe --PFunc QPlugin3 --PFunc StepStartTimer）</w:t>
       </w:r>
     </w:p>
     <w:p>

</xml_diff>